<commit_message>
VE created; requirements and local modules installed;
</commit_message>
<xml_diff>
--- a/Research_Learning/Learning_Doc.docx
+++ b/Research_Learning/Learning_Doc.docx
@@ -32,144 +32,6 @@
             <wp:extent cx="4453156" cy="2800350"/>
             <wp:effectExtent l="0" t="0" r="5080" b="0"/>
             <wp:docPr id="1" name="Picture 1"/>
-            <wp:cNvGraphicFramePr>
-              <a:graphicFrameLocks xmlns:a="http://schemas.openxmlformats.org/drawingml/2006/main" noChangeAspect="1"/>
-            </wp:cNvGraphicFramePr>
-            <a:graphic xmlns:a="http://schemas.openxmlformats.org/drawingml/2006/main">
-              <a:graphicData uri="http://schemas.openxmlformats.org/drawingml/2006/picture">
-                <pic:pic xmlns:pic="http://schemas.openxmlformats.org/drawingml/2006/picture">
-                  <pic:nvPicPr>
-                    <pic:cNvPr id="1" name=""/>
-                    <pic:cNvPicPr/>
-                  </pic:nvPicPr>
-                  <pic:blipFill>
-                    <a:blip r:embed="rId4"/>
-                    <a:stretch>
-                      <a:fillRect/>
-                    </a:stretch>
-                  </pic:blipFill>
-                  <pic:spPr>
-                    <a:xfrm>
-                      <a:off x="0" y="0"/>
-                      <a:ext cx="4457182" cy="2802882"/>
-                    </a:xfrm>
-                    <a:prstGeom prst="rect">
-                      <a:avLst/>
-                    </a:prstGeom>
-                  </pic:spPr>
-                </pic:pic>
-              </a:graphicData>
-            </a:graphic>
-          </wp:inline>
-        </w:drawing>
-      </w:r>
-    </w:p>
-    <w:p>
-      <w:r>
-        <w:rPr>
-          <w:lang w:val="en-US"/>
-        </w:rPr>
-        <w:t>We will be using transformer based model in this project.</w:t>
-      </w:r>
-      <w:r>
-        <w:rPr>
-          <w:lang w:val="en-US"/>
-        </w:rPr>
-        <w:t xml:space="preserve"> </w:t>
-      </w:r>
-      <w:r>
-        <w:rPr>
-          <w:lang w:val="en-US"/>
-        </w:rPr>
-        <w:t xml:space="preserve">We will be using the hugging face API. </w:t>
-      </w:r>
-      <w:r>
-        <w:rPr>
-          <w:lang w:val="en-US"/>
-        </w:rPr>
-        <w:t>Logging, utils and exception modules are important when im</w:t>
-      </w:r>
-      <w:r>
-        <w:rPr>
-          <w:lang w:val="en-US"/>
-        </w:rPr>
-        <w:t xml:space="preserve">plementing end to end projects. </w:t>
-      </w:r>
-      <w:r>
-        <w:rPr>
-          <w:lang w:val="en-US"/>
-        </w:rPr>
-        <w:t>It is important to perform notebook experiment</w:t>
-      </w:r>
-      <w:r>
-        <w:rPr>
-          <w:lang w:val="en-US"/>
-        </w:rPr>
-        <w:t xml:space="preserve"> of components</w:t>
-      </w:r>
-      <w:r>
-        <w:rPr>
-          <w:lang w:val="en-US"/>
-        </w:rPr>
-        <w:t xml:space="preserve"> before implementing modular code</w:t>
-      </w:r>
-      <w:r>
-        <w:rPr>
-          <w:lang w:val="en-US"/>
-        </w:rPr>
-        <w:t xml:space="preserve"> components</w:t>
-      </w:r>
-      <w:r>
-        <w:rPr>
-          <w:lang w:val="en-US"/>
-        </w:rPr>
-        <w:t>.</w:t>
-      </w:r>
-      <w:r>
-        <w:t xml:space="preserve"> </w:t>
-      </w:r>
-      <w:r>
-        <w:t xml:space="preserve">We will be using Python OOPS concepts. Then we will implement training </w:t>
-      </w:r>
-      <w:r>
-        <w:t xml:space="preserve">pipelines. We will integrate all the training pipelines together so that when we hit a route </w:t>
-      </w:r>
-      <w:r>
-        <w:t xml:space="preserve">then it </w:t>
-      </w:r>
-      <w:r>
-        <w:t>starts</w:t>
-      </w:r>
-      <w:r>
-        <w:t xml:space="preserve"> data ingestion, data validation, data transformation, pick the model, model training, model evaluation and then in the end we will get our model.</w:t>
-      </w:r>
-      <w:r>
-        <w:t xml:space="preserve"> We will also implement a prediction pipeline and the user app as well. </w:t>
-      </w:r>
-      <w:r>
-        <w:t>We will use the Fast API to build this simple application.</w:t>
-      </w:r>
-      <w:r>
-        <w:t xml:space="preserve"> In the end we will build CI/CD deployment on AWS using </w:t>
-      </w:r>
-      <w:r>
-        <w:t>GitHub</w:t>
-      </w:r>
-      <w:r>
-        <w:t xml:space="preserve"> action.</w:t>
-      </w:r>
-    </w:p>
-    <w:p>
-      <w:r>
-        <w:rPr>
-          <w:noProof/>
-          <w:lang w:eastAsia="en-IN"/>
-        </w:rPr>
-        <w:drawing>
-          <wp:inline distT="0" distB="0" distL="0" distR="0" wp14:anchorId="12DA61F1" wp14:editId="075D09F6">
-            <wp:extent cx="3752850" cy="1793684"/>
-            <wp:effectExtent l="0" t="0" r="0" b="0"/>
-            <wp:docPr id="2" name="Picture 2"/>
             <wp:cNvGraphicFramePr>
               <a:graphicFrameLocks xmlns:a="http://schemas.openxmlformats.org/drawingml/2006/main" noChangeAspect="1"/>
             </wp:cNvGraphicFramePr>
@@ -189,7 +51,7 @@
                   <pic:spPr>
                     <a:xfrm>
                       <a:off x="0" y="0"/>
-                      <a:ext cx="3752850" cy="1793684"/>
+                      <a:ext cx="4457182" cy="2802882"/>
                     </a:xfrm>
                     <a:prstGeom prst="rect">
                       <a:avLst/>
@@ -205,14 +67,123 @@
     <w:p>
       <w:r>
         <w:rPr>
+          <w:lang w:val="en-US"/>
+        </w:rPr>
+        <w:t>We will be using transformer based model in this project.</w:t>
+      </w:r>
+      <w:r>
+        <w:rPr>
+          <w:lang w:val="en-US"/>
+        </w:rPr>
+        <w:t xml:space="preserve"> </w:t>
+      </w:r>
+      <w:r>
+        <w:rPr>
+          <w:lang w:val="en-US"/>
+        </w:rPr>
+        <w:t xml:space="preserve">We will be using the hugging face API. </w:t>
+      </w:r>
+      <w:r>
+        <w:rPr>
+          <w:lang w:val="en-US"/>
+        </w:rPr>
+        <w:t xml:space="preserve">Logging, </w:t>
+      </w:r>
+      <w:proofErr w:type="spellStart"/>
+      <w:r>
+        <w:rPr>
+          <w:lang w:val="en-US"/>
+        </w:rPr>
+        <w:t>utils</w:t>
+      </w:r>
+      <w:proofErr w:type="spellEnd"/>
+      <w:r>
+        <w:rPr>
+          <w:lang w:val="en-US"/>
+        </w:rPr>
+        <w:t xml:space="preserve"> and exception modules are important when im</w:t>
+      </w:r>
+      <w:r>
+        <w:rPr>
+          <w:lang w:val="en-US"/>
+        </w:rPr>
+        <w:t xml:space="preserve">plementing end to end projects. </w:t>
+      </w:r>
+      <w:r>
+        <w:rPr>
+          <w:lang w:val="en-US"/>
+        </w:rPr>
+        <w:t>It is important to perform notebook experiment</w:t>
+      </w:r>
+      <w:r>
+        <w:rPr>
+          <w:lang w:val="en-US"/>
+        </w:rPr>
+        <w:t xml:space="preserve"> of components</w:t>
+      </w:r>
+      <w:r>
+        <w:rPr>
+          <w:lang w:val="en-US"/>
+        </w:rPr>
+        <w:t xml:space="preserve"> before implementing modular code</w:t>
+      </w:r>
+      <w:r>
+        <w:rPr>
+          <w:lang w:val="en-US"/>
+        </w:rPr>
+        <w:t xml:space="preserve"> components</w:t>
+      </w:r>
+      <w:r>
+        <w:rPr>
+          <w:lang w:val="en-US"/>
+        </w:rPr>
+        <w:t>.</w:t>
+      </w:r>
+      <w:r>
+        <w:t xml:space="preserve"> </w:t>
+      </w:r>
+      <w:r>
+        <w:t xml:space="preserve">We will be using Python OOPS concepts. Then we will implement training </w:t>
+      </w:r>
+      <w:r>
+        <w:t xml:space="preserve">pipelines. We will integrate all the training pipelines together so that when we hit a route </w:t>
+      </w:r>
+      <w:r>
+        <w:t xml:space="preserve">then it </w:t>
+      </w:r>
+      <w:r>
+        <w:t>starts</w:t>
+      </w:r>
+      <w:r>
+        <w:t xml:space="preserve"> data ingestion, data validation, data transformation, pick the model, model training, model evaluation and then in the end we will get our model.</w:t>
+      </w:r>
+      <w:r>
+        <w:t xml:space="preserve"> We will also implement a prediction pipeline and the user app as well. </w:t>
+      </w:r>
+      <w:r>
+        <w:t>We will use the Fast API to build this simple application.</w:t>
+      </w:r>
+      <w:r>
+        <w:t xml:space="preserve"> In the end we will build CI/CD deployment on AWS using </w:t>
+      </w:r>
+      <w:r>
+        <w:t>GitHub</w:t>
+      </w:r>
+      <w:r>
+        <w:t xml:space="preserve"> action.</w:t>
+      </w:r>
+    </w:p>
+    <w:p>
+      <w:r>
+        <w:rPr>
           <w:noProof/>
           <w:lang w:eastAsia="en-IN"/>
         </w:rPr>
         <w:drawing>
-          <wp:inline distT="0" distB="0" distL="0" distR="0" wp14:anchorId="3E603581" wp14:editId="115EAF6E">
-            <wp:extent cx="5731510" cy="1514475"/>
-            <wp:effectExtent l="0" t="0" r="2540" b="9525"/>
-            <wp:docPr id="3" name="Picture 3"/>
+          <wp:inline distT="0" distB="0" distL="0" distR="0" wp14:anchorId="12DA61F1" wp14:editId="075D09F6">
+            <wp:extent cx="3752850" cy="1793684"/>
+            <wp:effectExtent l="0" t="0" r="0" b="0"/>
+            <wp:docPr id="2" name="Picture 2"/>
             <wp:cNvGraphicFramePr>
               <a:graphicFrameLocks xmlns:a="http://schemas.openxmlformats.org/drawingml/2006/main" noChangeAspect="1"/>
             </wp:cNvGraphicFramePr>
@@ -232,7 +203,7 @@
                   <pic:spPr>
                     <a:xfrm>
                       <a:off x="0" y="0"/>
-                      <a:ext cx="5731510" cy="1514475"/>
+                      <a:ext cx="3752850" cy="1793684"/>
                     </a:xfrm>
                     <a:prstGeom prst="rect">
                       <a:avLst/>
@@ -251,12 +222,11 @@
           <w:noProof/>
           <w:lang w:eastAsia="en-IN"/>
         </w:rPr>
-        <w:lastRenderedPageBreak/>
         <w:drawing>
-          <wp:inline distT="0" distB="0" distL="0" distR="0" wp14:anchorId="51AA1743" wp14:editId="65830DA3">
-            <wp:extent cx="5731510" cy="2246630"/>
-            <wp:effectExtent l="0" t="0" r="2540" b="1270"/>
-            <wp:docPr id="4" name="Picture 4"/>
+          <wp:inline distT="0" distB="0" distL="0" distR="0" wp14:anchorId="3E603581" wp14:editId="115EAF6E">
+            <wp:extent cx="5731510" cy="1514475"/>
+            <wp:effectExtent l="0" t="0" r="2540" b="9525"/>
+            <wp:docPr id="3" name="Picture 3"/>
             <wp:cNvGraphicFramePr>
               <a:graphicFrameLocks xmlns:a="http://schemas.openxmlformats.org/drawingml/2006/main" noChangeAspect="1"/>
             </wp:cNvGraphicFramePr>
@@ -276,7 +246,7 @@
                   <pic:spPr>
                     <a:xfrm>
                       <a:off x="0" y="0"/>
-                      <a:ext cx="5731510" cy="2246630"/>
+                      <a:ext cx="5731510" cy="1514475"/>
                     </a:xfrm>
                     <a:prstGeom prst="rect">
                       <a:avLst/>
@@ -295,11 +265,12 @@
           <w:noProof/>
           <w:lang w:eastAsia="en-IN"/>
         </w:rPr>
+        <w:lastRenderedPageBreak/>
         <w:drawing>
-          <wp:inline distT="0" distB="0" distL="0" distR="0" wp14:anchorId="0A91519F" wp14:editId="4CE48ED6">
-            <wp:extent cx="5731510" cy="2762250"/>
-            <wp:effectExtent l="0" t="0" r="2540" b="0"/>
-            <wp:docPr id="5" name="Picture 5"/>
+          <wp:inline distT="0" distB="0" distL="0" distR="0" wp14:anchorId="51AA1743" wp14:editId="65830DA3">
+            <wp:extent cx="5731510" cy="2246630"/>
+            <wp:effectExtent l="0" t="0" r="2540" b="1270"/>
+            <wp:docPr id="4" name="Picture 4"/>
             <wp:cNvGraphicFramePr>
               <a:graphicFrameLocks xmlns:a="http://schemas.openxmlformats.org/drawingml/2006/main" noChangeAspect="1"/>
             </wp:cNvGraphicFramePr>
@@ -319,7 +290,7 @@
                   <pic:spPr>
                     <a:xfrm>
                       <a:off x="0" y="0"/>
-                      <a:ext cx="5731510" cy="2762250"/>
+                      <a:ext cx="5731510" cy="2246630"/>
                     </a:xfrm>
                     <a:prstGeom prst="rect">
                       <a:avLst/>
@@ -334,57 +305,15 @@
     </w:p>
     <w:p>
       <w:r>
-        <w:t>We will be doing the task from scratch. We will be usi</w:t>
-      </w:r>
-      <w:r>
-        <w:t xml:space="preserve">ng a transformer based model from hugging face which is already trained on a huge data and we will fine tune that model </w:t>
-      </w:r>
-      <w:r>
-        <w:t>for our custom data.</w:t>
-      </w:r>
-    </w:p>
-    <w:p>
-      <w:r>
-        <w:t>Now we will create the project template where we will write the entire project folder structure so that we need not to create the complete structure from scratch.</w:t>
-      </w:r>
-      <w:r>
-        <w:t xml:space="preserve"> The logic to create the folder structure will be</w:t>
-      </w:r>
-      <w:r>
-        <w:t xml:space="preserve"> there in the file templete.py.</w:t>
-      </w:r>
-    </w:p>
-    <w:p>
-      <w:r>
-        <w:t>.github folder is for setting up deployment with ci/cd</w:t>
-      </w:r>
-      <w:r>
-        <w:t xml:space="preserve"> along with YAML files</w:t>
-      </w:r>
-      <w:r>
-        <w:t xml:space="preserve"> </w:t>
-      </w:r>
-      <w:r>
-        <w:t xml:space="preserve">so that when we do the commit on github it </w:t>
-      </w:r>
-      <w:r>
-        <w:t>w</w:t>
-      </w:r>
-      <w:r>
-        <w:t>ill auto deploy updates to AWS.</w:t>
-      </w:r>
-    </w:p>
-    <w:p>
-      <w:r>
         <w:rPr>
           <w:noProof/>
           <w:lang w:eastAsia="en-IN"/>
         </w:rPr>
         <w:drawing>
-          <wp:inline distT="0" distB="0" distL="0" distR="0" wp14:anchorId="649401D9" wp14:editId="6EA17B51">
-            <wp:extent cx="2371725" cy="676275"/>
-            <wp:effectExtent l="0" t="0" r="9525" b="9525"/>
-            <wp:docPr id="6" name="Picture 6"/>
+          <wp:inline distT="0" distB="0" distL="0" distR="0" wp14:anchorId="0A91519F" wp14:editId="4CE48ED6">
+            <wp:extent cx="5731510" cy="2762250"/>
+            <wp:effectExtent l="0" t="0" r="2540" b="0"/>
+            <wp:docPr id="5" name="Picture 5"/>
             <wp:cNvGraphicFramePr>
               <a:graphicFrameLocks xmlns:a="http://schemas.openxmlformats.org/drawingml/2006/main" noChangeAspect="1"/>
             </wp:cNvGraphicFramePr>
@@ -404,7 +333,7 @@
                   <pic:spPr>
                     <a:xfrm>
                       <a:off x="0" y="0"/>
-                      <a:ext cx="2371725" cy="676275"/>
+                      <a:ext cx="5731510" cy="2762250"/>
                     </a:xfrm>
                     <a:prstGeom prst="rect">
                       <a:avLst/>
@@ -416,19 +345,83 @@
           </wp:inline>
         </w:drawing>
       </w:r>
-      <w:r>
-        <w:tab/>
-      </w:r>
+    </w:p>
+    <w:p>
+      <w:r>
+        <w:t>We will be doing the task from scratch. We will be usi</w:t>
+      </w:r>
+      <w:r>
+        <w:t xml:space="preserve">ng a transformer based model from hugging face which is already trained on a huge data and we will fine tune that model </w:t>
+      </w:r>
+      <w:r>
+        <w:t>for our custom data.</w:t>
+      </w:r>
+    </w:p>
+    <w:p>
+      <w:r>
+        <w:t>Now we will create the project template where we will write the entire project folder structure so that we need not to create the complete structure from scratch.</w:t>
+      </w:r>
+      <w:r>
+        <w:t xml:space="preserve"> The logic to create the folder structure will be</w:t>
+      </w:r>
+      <w:r>
+        <w:t xml:space="preserve"> there in the file templete.py.</w:t>
+      </w:r>
+    </w:p>
+    <w:p>
+      <w:proofErr w:type="gramStart"/>
+      <w:r>
+        <w:t>.</w:t>
+      </w:r>
+      <w:proofErr w:type="spellStart"/>
+      <w:r>
+        <w:t>github</w:t>
+      </w:r>
+      <w:proofErr w:type="spellEnd"/>
+      <w:proofErr w:type="gramEnd"/>
+      <w:r>
+        <w:t xml:space="preserve"> folder is for setting up deployment with ci/cd</w:t>
+      </w:r>
+      <w:r>
+        <w:t xml:space="preserve"> along with YAML files</w:t>
+      </w:r>
+      <w:r>
+        <w:t xml:space="preserve"> </w:t>
+      </w:r>
+      <w:r>
+        <w:t xml:space="preserve">so that when we do the commit on </w:t>
+      </w:r>
+      <w:proofErr w:type="spellStart"/>
+      <w:r>
+        <w:t>github</w:t>
+      </w:r>
+      <w:proofErr w:type="spellEnd"/>
+      <w:r>
+        <w:t xml:space="preserve"> it </w:t>
+      </w:r>
+      <w:r>
+        <w:t>w</w:t>
+      </w:r>
+      <w:r>
+        <w:t>ill auto deploy updates to AWS.</w:t>
+      </w:r>
+    </w:p>
+    <w:p>
+      <w:pPr>
+        <w:pBdr>
+          <w:bottom w:val="double" w:sz="6" w:space="1" w:color="auto"/>
+        </w:pBdr>
+      </w:pPr>
       <w:r>
         <w:rPr>
           <w:noProof/>
           <w:lang w:eastAsia="en-IN"/>
         </w:rPr>
         <w:drawing>
-          <wp:inline distT="0" distB="0" distL="0" distR="0" wp14:anchorId="1DDA3431" wp14:editId="4327E0E4">
-            <wp:extent cx="2152650" cy="590550"/>
-            <wp:effectExtent l="0" t="0" r="0" b="0"/>
-            <wp:docPr id="7" name="Picture 7"/>
+          <wp:inline distT="0" distB="0" distL="0" distR="0" wp14:anchorId="649401D9" wp14:editId="6EA17B51">
+            <wp:extent cx="2371725" cy="676275"/>
+            <wp:effectExtent l="0" t="0" r="9525" b="9525"/>
+            <wp:docPr id="6" name="Picture 6"/>
             <wp:cNvGraphicFramePr>
               <a:graphicFrameLocks xmlns:a="http://schemas.openxmlformats.org/drawingml/2006/main" noChangeAspect="1"/>
             </wp:cNvGraphicFramePr>
@@ -448,7 +441,7 @@
                   <pic:spPr>
                     <a:xfrm>
                       <a:off x="0" y="0"/>
-                      <a:ext cx="2152650" cy="590550"/>
+                      <a:ext cx="2371725" cy="676275"/>
                     </a:xfrm>
                     <a:prstGeom prst="rect">
                       <a:avLst/>
@@ -461,7 +454,7 @@
         </w:drawing>
       </w:r>
       <w:r>
-        <w:br/>
+        <w:tab/>
       </w:r>
       <w:r>
         <w:rPr>
@@ -469,10 +462,10 @@
           <w:lang w:eastAsia="en-IN"/>
         </w:rPr>
         <w:drawing>
-          <wp:inline distT="0" distB="0" distL="0" distR="0" wp14:anchorId="394941B5" wp14:editId="659B4807">
-            <wp:extent cx="2219325" cy="847725"/>
-            <wp:effectExtent l="0" t="0" r="9525" b="9525"/>
-            <wp:docPr id="8" name="Picture 8"/>
+          <wp:inline distT="0" distB="0" distL="0" distR="0" wp14:anchorId="1DDA3431" wp14:editId="4327E0E4">
+            <wp:extent cx="2152650" cy="590550"/>
+            <wp:effectExtent l="0" t="0" r="0" b="0"/>
+            <wp:docPr id="7" name="Picture 7"/>
             <wp:cNvGraphicFramePr>
               <a:graphicFrameLocks xmlns:a="http://schemas.openxmlformats.org/drawingml/2006/main" noChangeAspect="1"/>
             </wp:cNvGraphicFramePr>
@@ -492,6 +485,50 @@
                   <pic:spPr>
                     <a:xfrm>
                       <a:off x="0" y="0"/>
+                      <a:ext cx="2152650" cy="590550"/>
+                    </a:xfrm>
+                    <a:prstGeom prst="rect">
+                      <a:avLst/>
+                    </a:prstGeom>
+                  </pic:spPr>
+                </pic:pic>
+              </a:graphicData>
+            </a:graphic>
+          </wp:inline>
+        </w:drawing>
+      </w:r>
+      <w:r>
+        <w:br/>
+      </w:r>
+      <w:r>
+        <w:rPr>
+          <w:noProof/>
+          <w:lang w:eastAsia="en-IN"/>
+        </w:rPr>
+        <w:drawing>
+          <wp:inline distT="0" distB="0" distL="0" distR="0" wp14:anchorId="394941B5" wp14:editId="659B4807">
+            <wp:extent cx="2219325" cy="847725"/>
+            <wp:effectExtent l="0" t="0" r="9525" b="9525"/>
+            <wp:docPr id="8" name="Picture 8"/>
+            <wp:cNvGraphicFramePr>
+              <a:graphicFrameLocks xmlns:a="http://schemas.openxmlformats.org/drawingml/2006/main" noChangeAspect="1"/>
+            </wp:cNvGraphicFramePr>
+            <a:graphic xmlns:a="http://schemas.openxmlformats.org/drawingml/2006/main">
+              <a:graphicData uri="http://schemas.openxmlformats.org/drawingml/2006/picture">
+                <pic:pic xmlns:pic="http://schemas.openxmlformats.org/drawingml/2006/picture">
+                  <pic:nvPicPr>
+                    <pic:cNvPr id="1" name=""/>
+                    <pic:cNvPicPr/>
+                  </pic:nvPicPr>
+                  <pic:blipFill>
+                    <a:blip r:embed="rId12"/>
+                    <a:stretch>
+                      <a:fillRect/>
+                    </a:stretch>
+                  </pic:blipFill>
+                  <pic:spPr>
+                    <a:xfrm>
+                      <a:off x="0" y="0"/>
                       <a:ext cx="2219325" cy="847725"/>
                     </a:xfrm>
                     <a:prstGeom prst="rect">
@@ -506,9 +543,508 @@
       </w:r>
     </w:p>
     <w:p>
+      <w:r>
+        <w:br w:type="page"/>
+      </w:r>
+    </w:p>
+    <w:p>
+      <w:r>
+        <w:lastRenderedPageBreak/>
+        <w:t>We need to create a virtual environment first which is recommended before doing such projects</w:t>
+      </w:r>
+      <w:r>
+        <w:t>.</w:t>
+      </w:r>
+    </w:p>
+    <w:p>
+      <w:pPr>
+        <w:pStyle w:val="ListParagraph"/>
+        <w:numPr>
+          <w:ilvl w:val="0"/>
+          <w:numId w:val="1"/>
+        </w:numPr>
+      </w:pPr>
+      <w:r>
+        <w:t xml:space="preserve">python -m </w:t>
+      </w:r>
+      <w:proofErr w:type="spellStart"/>
+      <w:r>
+        <w:t>venv</w:t>
+      </w:r>
+      <w:proofErr w:type="spellEnd"/>
+      <w:r>
+        <w:t xml:space="preserve"> </w:t>
+      </w:r>
+      <w:proofErr w:type="spellStart"/>
+      <w:r>
+        <w:t>textSum</w:t>
+      </w:r>
+      <w:proofErr w:type="spellEnd"/>
+    </w:p>
+    <w:p>
+      <w:pPr>
+        <w:pStyle w:val="ListParagraph"/>
+        <w:numPr>
+          <w:ilvl w:val="0"/>
+          <w:numId w:val="1"/>
+        </w:numPr>
+      </w:pPr>
+      <w:r>
+        <w:t xml:space="preserve">source </w:t>
+      </w:r>
+      <w:proofErr w:type="spellStart"/>
+      <w:r>
+        <w:t>textSum</w:t>
+      </w:r>
+      <w:proofErr w:type="spellEnd"/>
+      <w:r>
+        <w:t>/bin/activate</w:t>
+      </w:r>
+    </w:p>
+    <w:p>
+      <w:r>
+        <w:t>Now we will write requirements.txt</w:t>
+      </w:r>
+    </w:p>
+    <w:p>
+      <w:r>
+        <w:t>transformers: This package provides state-of-the-art Natural Language Processing (NLP) models like BERT, GPT, etc., and utilities for working with them.</w:t>
+      </w:r>
+    </w:p>
+    <w:p/>
+    <w:p>
+      <w:r>
+        <w:t>transformers[</w:t>
+      </w:r>
+      <w:proofErr w:type="spellStart"/>
+      <w:r>
+        <w:t>sentencepiece</w:t>
+      </w:r>
+      <w:proofErr w:type="spellEnd"/>
+      <w:r>
+        <w:t xml:space="preserve">]: This extends the transformers library with support for the </w:t>
+      </w:r>
+      <w:proofErr w:type="spellStart"/>
+      <w:r>
+        <w:t>SentencePiece</w:t>
+      </w:r>
+      <w:proofErr w:type="spellEnd"/>
+      <w:r>
+        <w:t xml:space="preserve"> tokenizer, which is commonly used for tokenization in various NLP tasks.</w:t>
+      </w:r>
+    </w:p>
+    <w:p/>
+    <w:p>
+      <w:r>
+        <w:t>datasets: This package provides access to a wide range of datasets commonly used for training and evaluating machine learning models, particularly in NLP.</w:t>
+      </w:r>
+    </w:p>
+    <w:p/>
+    <w:p>
+      <w:proofErr w:type="spellStart"/>
+      <w:r>
+        <w:t>sacrebleu</w:t>
+      </w:r>
+      <w:proofErr w:type="spellEnd"/>
+      <w:r>
+        <w:t xml:space="preserve">: </w:t>
+      </w:r>
+      <w:proofErr w:type="spellStart"/>
+      <w:r>
+        <w:t>SacreBLEU</w:t>
+      </w:r>
+      <w:proofErr w:type="spellEnd"/>
+      <w:r>
+        <w:t xml:space="preserve"> is a popular library for computing the BLEU (Bilingual Evaluation Understudy) score, which is a metric commonly used for evaluating the quality of machine-translated text.</w:t>
+      </w:r>
+    </w:p>
+    <w:p/>
+    <w:p>
+      <w:proofErr w:type="spellStart"/>
+      <w:r>
+        <w:t>rouge_score</w:t>
+      </w:r>
+      <w:proofErr w:type="spellEnd"/>
+      <w:r>
+        <w:t xml:space="preserve">: This package provides utilities for computing the ROUGE (Recall-Oriented Understudy for </w:t>
+      </w:r>
+      <w:proofErr w:type="spellStart"/>
+      <w:r>
+        <w:t>Gisting</w:t>
+      </w:r>
+      <w:proofErr w:type="spellEnd"/>
+      <w:r>
+        <w:t xml:space="preserve"> Evaluation) score, which is another metric used for evaluating the quality of summaries and machine-generated text.</w:t>
+      </w:r>
+    </w:p>
+    <w:p/>
+    <w:p>
+      <w:r>
+        <w:t>py7zr: Py7zr is a Python library for working with 7z archives, providing functionalities for compression and decompression.</w:t>
+      </w:r>
+    </w:p>
+    <w:p/>
+    <w:p>
+      <w:r>
+        <w:t>pandas: Pandas is a powerful data manipulation and analysis library, widely used for working with structured data.</w:t>
+      </w:r>
+    </w:p>
+    <w:p/>
+    <w:p>
+      <w:proofErr w:type="spellStart"/>
+      <w:r>
+        <w:t>nltk</w:t>
+      </w:r>
+      <w:proofErr w:type="spellEnd"/>
+      <w:r>
+        <w:t>: NLTK (Natural Language Toolkit) is a library for working with human language data. It provides tools for tasks like tokenization, stemming, tagging, parsing, and more.</w:t>
+      </w:r>
+    </w:p>
+    <w:p/>
+    <w:p>
+      <w:proofErr w:type="spellStart"/>
+      <w:r>
+        <w:t>tqdm</w:t>
+      </w:r>
+      <w:proofErr w:type="spellEnd"/>
+      <w:r>
+        <w:t>: TQDM is a library for adding progress bars to Python code, making it easy to track the progress of iterations.</w:t>
+      </w:r>
+    </w:p>
+    <w:p/>
+    <w:p>
+      <w:proofErr w:type="spellStart"/>
+      <w:r>
+        <w:t>PyYAML</w:t>
+      </w:r>
+      <w:proofErr w:type="spellEnd"/>
+      <w:r>
+        <w:t xml:space="preserve">: </w:t>
+      </w:r>
+      <w:proofErr w:type="spellStart"/>
+      <w:r>
+        <w:t>PyYAML</w:t>
+      </w:r>
+      <w:proofErr w:type="spellEnd"/>
+      <w:r>
+        <w:t xml:space="preserve"> is a YAML parser and emitter for Python, allowing easy reading and writing of YAML files.</w:t>
+      </w:r>
+    </w:p>
+    <w:p/>
+    <w:p>
+      <w:proofErr w:type="spellStart"/>
+      <w:r>
+        <w:lastRenderedPageBreak/>
+        <w:t>matplotlib</w:t>
+      </w:r>
+      <w:proofErr w:type="spellEnd"/>
+      <w:r>
+        <w:t xml:space="preserve">: </w:t>
+      </w:r>
+      <w:proofErr w:type="spellStart"/>
+      <w:r>
+        <w:t>Matplotlib</w:t>
+      </w:r>
+      <w:proofErr w:type="spellEnd"/>
+      <w:r>
+        <w:t xml:space="preserve"> is a plotting library for Python, providing a MATLAB-like interface for creating a variety of plots and visualizations.</w:t>
+      </w:r>
+    </w:p>
+    <w:p/>
+    <w:p>
+      <w:r>
+        <w:t>torch: Torch is the core package of PyTorch, a popular deep learning framework. It provides data structures for multi-dimensional tensors and computational graphs for building and training neural networks.</w:t>
+      </w:r>
+    </w:p>
+    <w:p/>
+    <w:p>
+      <w:r>
+        <w:t xml:space="preserve">notebook: This package typically refers to </w:t>
+      </w:r>
+      <w:proofErr w:type="spellStart"/>
+      <w:r>
+        <w:t>Jupyter</w:t>
+      </w:r>
+      <w:proofErr w:type="spellEnd"/>
+      <w:r>
+        <w:t xml:space="preserve"> Notebook, an interactive computing environment that allows for creating and sharing documents containing live code, equations, visualizations, and narrative text.</w:t>
+      </w:r>
+    </w:p>
+    <w:p/>
+    <w:p>
+      <w:r>
+        <w:t xml:space="preserve">boto3: Boto3 is the Amazon Web Services (AWS) SDK for Python. It allows Python developers to write software that makes use of services like Amazon S3, EC2, </w:t>
+      </w:r>
+      <w:proofErr w:type="spellStart"/>
+      <w:r>
+        <w:t>DynamoDB</w:t>
+      </w:r>
+      <w:proofErr w:type="spellEnd"/>
+      <w:r>
+        <w:t>, and more.</w:t>
+      </w:r>
+    </w:p>
+    <w:p/>
+    <w:p>
+      <w:r>
+        <w:t xml:space="preserve">mypy-boto3-s3: This is a type stub package for </w:t>
+      </w:r>
+      <w:proofErr w:type="spellStart"/>
+      <w:r>
+        <w:t>mypy</w:t>
+      </w:r>
+      <w:proofErr w:type="spellEnd"/>
+      <w:r>
+        <w:t>, providing type annotations for the Boto3 library when working with Amazon S3 specifically.</w:t>
+      </w:r>
+    </w:p>
+    <w:p/>
+    <w:p>
+      <w:r>
+        <w:t>python-box==6.0.2: Python-box is a simple Python dictionary-like object wrapper allowing attribute access to nested dictionaries.</w:t>
+      </w:r>
+    </w:p>
+    <w:p/>
+    <w:p>
+      <w:r>
+        <w:t xml:space="preserve">ensure==1.0.2: </w:t>
+      </w:r>
+      <w:r>
+        <w:t xml:space="preserve">ensure is a set of simple assertion helpers that let you write more expressive, literate, concise, and readable </w:t>
+      </w:r>
+      <w:proofErr w:type="spellStart"/>
+      <w:r>
+        <w:t>Pythonic</w:t>
+      </w:r>
+      <w:proofErr w:type="spellEnd"/>
+      <w:r>
+        <w:t xml:space="preserve"> code for validating conditions. It’s inspired by should.js, expect.js, and builds on top of the </w:t>
+      </w:r>
+      <w:proofErr w:type="spellStart"/>
+      <w:r>
+        <w:t>unittest</w:t>
+      </w:r>
+      <w:proofErr w:type="spellEnd"/>
+      <w:r>
+        <w:t>/JUnit assert helpers.</w:t>
+      </w:r>
+    </w:p>
+    <w:p/>
+    <w:p>
+      <w:proofErr w:type="spellStart"/>
+      <w:r>
+        <w:t>fastapi</w:t>
+      </w:r>
+      <w:proofErr w:type="spellEnd"/>
+      <w:r>
+        <w:t xml:space="preserve">==0.78.0: </w:t>
+      </w:r>
+      <w:proofErr w:type="spellStart"/>
+      <w:r>
+        <w:t>FastAPI</w:t>
+      </w:r>
+      <w:proofErr w:type="spellEnd"/>
+      <w:r>
+        <w:t xml:space="preserve"> is a modern, fast (high-performance), web framework for building APIs with Python 3.7+ based on standard Python type hints.</w:t>
+      </w:r>
+    </w:p>
+    <w:p/>
+    <w:p>
+      <w:proofErr w:type="spellStart"/>
+      <w:r>
+        <w:t>uvicorn</w:t>
+      </w:r>
+      <w:proofErr w:type="spellEnd"/>
+      <w:r>
+        <w:t xml:space="preserve">==0.18.3: </w:t>
+      </w:r>
+      <w:proofErr w:type="spellStart"/>
+      <w:r>
+        <w:t>Uvicorn</w:t>
+      </w:r>
+      <w:proofErr w:type="spellEnd"/>
+      <w:r>
+        <w:t xml:space="preserve"> is a lightning-fast ASGI server, built on top of </w:t>
+      </w:r>
+      <w:proofErr w:type="spellStart"/>
+      <w:r>
+        <w:t>uvloop</w:t>
+      </w:r>
+      <w:proofErr w:type="spellEnd"/>
+      <w:r>
+        <w:t xml:space="preserve"> and </w:t>
+      </w:r>
+      <w:proofErr w:type="spellStart"/>
+      <w:r>
+        <w:t>httptools</w:t>
+      </w:r>
+      <w:proofErr w:type="spellEnd"/>
+      <w:r>
+        <w:t>.</w:t>
+      </w:r>
+    </w:p>
+    <w:p/>
+    <w:p>
+      <w:r>
+        <w:t xml:space="preserve">Jinja2==3.1.2: Jinja2 is a modern and designer-friendly </w:t>
+      </w:r>
+      <w:proofErr w:type="spellStart"/>
+      <w:r>
+        <w:t>templating</w:t>
+      </w:r>
+      <w:proofErr w:type="spellEnd"/>
+      <w:r>
+        <w:t xml:space="preserve"> language for Python, used to generate dynamic content for web applications and other types of applications.</w:t>
+      </w:r>
+    </w:p>
+    <w:p/>
+    <w:p>
+      <w:r>
+        <w:t>Transformers library is required for using hugging face</w:t>
+      </w:r>
+      <w:r>
+        <w:t xml:space="preserve"> API.</w:t>
+      </w:r>
+    </w:p>
+    <w:p>
+      <w:r>
+        <w:t xml:space="preserve">We use something called as </w:t>
+      </w:r>
+      <w:r>
+        <w:t>rouge</w:t>
+      </w:r>
+      <w:r>
+        <w:t xml:space="preserve"> matrix for evaluating the performance of text summarization mo</w:t>
+      </w:r>
+      <w:r>
+        <w:t xml:space="preserve">del. To do that we need </w:t>
+      </w:r>
+      <w:proofErr w:type="spellStart"/>
+      <w:r>
+        <w:t>sacrebl</w:t>
+      </w:r>
+      <w:r>
+        <w:t>e</w:t>
+      </w:r>
+      <w:r>
+        <w:t>u</w:t>
+      </w:r>
+      <w:proofErr w:type="spellEnd"/>
+      <w:r>
+        <w:t xml:space="preserve"> module</w:t>
+      </w:r>
+      <w:r>
+        <w:t>.</w:t>
+      </w:r>
+      <w:r>
+        <w:t xml:space="preserve"> </w:t>
+      </w:r>
+      <w:r>
+        <w:t xml:space="preserve">The metrics compare an automatically produced summary or translation against a reference or a set of references (human-produced) summary or </w:t>
+      </w:r>
+      <w:r>
+        <w:lastRenderedPageBreak/>
+        <w:t>translation. ROUGE metrics range between 0 and 1, with higher scores indicating higher similarity between the automatically produced summary and the reference.</w:t>
+      </w:r>
+    </w:p>
+    <w:p>
+      <w:proofErr w:type="spellStart"/>
+      <w:r>
+        <w:t>SacréBLEU</w:t>
+      </w:r>
+      <w:proofErr w:type="spellEnd"/>
+      <w:r>
+        <w:t xml:space="preserve"> is a standard BLEU implementation that downloads and manages WMT datasets, produces scores on detokenized outputs, and reports a string encapsulating BLEU parameters, facilitating the production of shareable, comparable BLEU scores.</w:t>
+      </w:r>
+    </w:p>
+    <w:p>
+      <w:r>
+        <w:t>Torch has a GPU vers</w:t>
+      </w:r>
+      <w:r>
+        <w:t>io</w:t>
+      </w:r>
+      <w:r>
+        <w:t>n as well that we can install if</w:t>
+      </w:r>
+      <w:r>
+        <w:t xml:space="preserve"> we have CUDA enabled GPU.</w:t>
+      </w:r>
+    </w:p>
+    <w:p>
+      <w:r>
+        <w:t>In a requirements.txt file in Python, the -</w:t>
+      </w:r>
+      <w:proofErr w:type="gramStart"/>
+      <w:r>
+        <w:t>e .</w:t>
+      </w:r>
+      <w:proofErr w:type="gramEnd"/>
+      <w:r>
+        <w:t xml:space="preserve"> notation specifies an editable install of the current directory. When you include -</w:t>
+      </w:r>
+      <w:proofErr w:type="gramStart"/>
+      <w:r>
+        <w:t>e .</w:t>
+      </w:r>
+      <w:proofErr w:type="gramEnd"/>
+      <w:r>
+        <w:t xml:space="preserve"> in your requirements.txt file and then use pip install -r requirements.txt, it installs the package as editable, meaning that changes you make in your local code will be reflected immediately without needing to reinstall the package.</w:t>
+      </w:r>
+      <w:r>
+        <w:t xml:space="preserve"> </w:t>
+      </w:r>
+      <w:r>
+        <w:t>This is particularly useful during development when you are actively working on a Python package or module and want to test changes without repeatedly reinstalling the package. It allows you to directly work on the codebase and see the effects in real-time without the need for a reinstall step.</w:t>
+      </w:r>
+    </w:p>
+    <w:p>
+      <w:r>
+        <w:t>In setu</w:t>
+      </w:r>
+      <w:r>
+        <w:t xml:space="preserve">p.py we will write the logic for </w:t>
+      </w:r>
+      <w:r>
+        <w:t>local package</w:t>
+      </w:r>
+      <w:r>
+        <w:t xml:space="preserve"> </w:t>
+      </w:r>
+      <w:r>
+        <w:t>installation code.</w:t>
+      </w:r>
+      <w:r>
+        <w:t xml:space="preserve"> </w:t>
+      </w:r>
+      <w:r>
+        <w:t xml:space="preserve">Once the code is there we can use pip to install requirements from </w:t>
+      </w:r>
+      <w:r>
+        <w:t>requirements</w:t>
+      </w:r>
+      <w:r>
+        <w:t>.txt file and also the local packages.</w:t>
+      </w:r>
+    </w:p>
+    <w:p>
+      <w:pPr>
+        <w:pStyle w:val="ListParagraph"/>
+        <w:numPr>
+          <w:ilvl w:val="0"/>
+          <w:numId w:val="1"/>
+        </w:numPr>
+      </w:pPr>
+      <w:r>
+        <w:t>Pip install –r requirements.txt</w:t>
+      </w:r>
+    </w:p>
+    <w:p>
       <w:bookmarkStart w:id="0" w:name="_GoBack"/>
       <w:bookmarkEnd w:id="0"/>
     </w:p>
+    <w:p/>
+    <w:p/>
     <w:p/>
     <w:p/>
     <w:p>
@@ -548,6 +1084,126 @@
     </w:sectPr>
   </w:body>
 </w:document>
+</file>
+
+<file path=word/numbering.xml><?xml version="1.0" encoding="utf-8"?>
+<w:numbering xmlns:wpc="http://schemas.microsoft.com/office/word/2010/wordprocessingCanvas" xmlns:cx="http://schemas.microsoft.com/office/drawing/2014/chartex" xmlns:mc="http://schemas.openxmlformats.org/markup-compatibility/2006" xmlns:o="urn:schemas-microsoft-com:office:office" xmlns:r="http://schemas.openxmlformats.org/officeDocument/2006/relationships" xmlns:m="http://schemas.openxmlformats.org/officeDocument/2006/math" xmlns:v="urn:schemas-microsoft-com:vml" xmlns:wp14="http://schemas.microsoft.com/office/word/2010/wordprocessingDrawing" xmlns:wp="http://schemas.openxmlformats.org/drawingml/2006/wordprocessingDrawing" xmlns:w10="urn:schemas-microsoft-com:office:word" xmlns:w="http://schemas.openxmlformats.org/wordprocessingml/2006/main" xmlns:w14="http://schemas.microsoft.com/office/word/2010/wordml" xmlns:w15="http://schemas.microsoft.com/office/word/2012/wordml" xmlns:w16se="http://schemas.microsoft.com/office/word/2015/wordml/symex" xmlns:wpg="http://schemas.microsoft.com/office/word/2010/wordprocessingGroup" xmlns:wpi="http://schemas.microsoft.com/office/word/2010/wordprocessingInk" xmlns:wne="http://schemas.microsoft.com/office/word/2006/wordml" xmlns:wps="http://schemas.microsoft.com/office/word/2010/wordprocessingShape" mc:Ignorable="w14 w15 w16se wp14">
+  <w:abstractNum w:abstractNumId="0" w15:restartNumberingAfterBreak="0">
+    <w:nsid w:val="70F82AAA"/>
+    <w:multiLevelType w:val="hybridMultilevel"/>
+    <w:tmpl w:val="F3605C60"/>
+    <w:lvl w:ilvl="0" w:tplc="D5FEFE4A">
+      <w:numFmt w:val="bullet"/>
+      <w:lvlText w:val=""/>
+      <w:lvlJc w:val="left"/>
+      <w:pPr>
+        <w:ind w:left="720" w:hanging="360"/>
+      </w:pPr>
+      <w:rPr>
+        <w:rFonts w:ascii="Wingdings" w:eastAsiaTheme="minorHAnsi" w:hAnsi="Wingdings" w:cstheme="minorBidi" w:hint="default"/>
+      </w:rPr>
+    </w:lvl>
+    <w:lvl w:ilvl="1" w:tplc="40090003" w:tentative="1">
+      <w:start w:val="1"/>
+      <w:numFmt w:val="bullet"/>
+      <w:lvlText w:val="o"/>
+      <w:lvlJc w:val="left"/>
+      <w:pPr>
+        <w:ind w:left="1440" w:hanging="360"/>
+      </w:pPr>
+      <w:rPr>
+        <w:rFonts w:ascii="Courier New" w:hAnsi="Courier New" w:cs="Courier New" w:hint="default"/>
+      </w:rPr>
+    </w:lvl>
+    <w:lvl w:ilvl="2" w:tplc="40090005" w:tentative="1">
+      <w:start w:val="1"/>
+      <w:numFmt w:val="bullet"/>
+      <w:lvlText w:val=""/>
+      <w:lvlJc w:val="left"/>
+      <w:pPr>
+        <w:ind w:left="2160" w:hanging="360"/>
+      </w:pPr>
+      <w:rPr>
+        <w:rFonts w:ascii="Wingdings" w:hAnsi="Wingdings" w:hint="default"/>
+      </w:rPr>
+    </w:lvl>
+    <w:lvl w:ilvl="3" w:tplc="40090001" w:tentative="1">
+      <w:start w:val="1"/>
+      <w:numFmt w:val="bullet"/>
+      <w:lvlText w:val=""/>
+      <w:lvlJc w:val="left"/>
+      <w:pPr>
+        <w:ind w:left="2880" w:hanging="360"/>
+      </w:pPr>
+      <w:rPr>
+        <w:rFonts w:ascii="Symbol" w:hAnsi="Symbol" w:hint="default"/>
+      </w:rPr>
+    </w:lvl>
+    <w:lvl w:ilvl="4" w:tplc="40090003" w:tentative="1">
+      <w:start w:val="1"/>
+      <w:numFmt w:val="bullet"/>
+      <w:lvlText w:val="o"/>
+      <w:lvlJc w:val="left"/>
+      <w:pPr>
+        <w:ind w:left="3600" w:hanging="360"/>
+      </w:pPr>
+      <w:rPr>
+        <w:rFonts w:ascii="Courier New" w:hAnsi="Courier New" w:cs="Courier New" w:hint="default"/>
+      </w:rPr>
+    </w:lvl>
+    <w:lvl w:ilvl="5" w:tplc="40090005" w:tentative="1">
+      <w:start w:val="1"/>
+      <w:numFmt w:val="bullet"/>
+      <w:lvlText w:val=""/>
+      <w:lvlJc w:val="left"/>
+      <w:pPr>
+        <w:ind w:left="4320" w:hanging="360"/>
+      </w:pPr>
+      <w:rPr>
+        <w:rFonts w:ascii="Wingdings" w:hAnsi="Wingdings" w:hint="default"/>
+      </w:rPr>
+    </w:lvl>
+    <w:lvl w:ilvl="6" w:tplc="40090001" w:tentative="1">
+      <w:start w:val="1"/>
+      <w:numFmt w:val="bullet"/>
+      <w:lvlText w:val=""/>
+      <w:lvlJc w:val="left"/>
+      <w:pPr>
+        <w:ind w:left="5040" w:hanging="360"/>
+      </w:pPr>
+      <w:rPr>
+        <w:rFonts w:ascii="Symbol" w:hAnsi="Symbol" w:hint="default"/>
+      </w:rPr>
+    </w:lvl>
+    <w:lvl w:ilvl="7" w:tplc="40090003" w:tentative="1">
+      <w:start w:val="1"/>
+      <w:numFmt w:val="bullet"/>
+      <w:lvlText w:val="o"/>
+      <w:lvlJc w:val="left"/>
+      <w:pPr>
+        <w:ind w:left="5760" w:hanging="360"/>
+      </w:pPr>
+      <w:rPr>
+        <w:rFonts w:ascii="Courier New" w:hAnsi="Courier New" w:cs="Courier New" w:hint="default"/>
+      </w:rPr>
+    </w:lvl>
+    <w:lvl w:ilvl="8" w:tplc="40090005" w:tentative="1">
+      <w:start w:val="1"/>
+      <w:numFmt w:val="bullet"/>
+      <w:lvlText w:val=""/>
+      <w:lvlJc w:val="left"/>
+      <w:pPr>
+        <w:ind w:left="6480" w:hanging="360"/>
+      </w:pPr>
+      <w:rPr>
+        <w:rFonts w:ascii="Wingdings" w:hAnsi="Wingdings" w:hint="default"/>
+      </w:rPr>
+    </w:lvl>
+  </w:abstractNum>
+  <w:num w:numId="1">
+    <w:abstractNumId w:val="0"/>
+  </w:num>
+</w:numbering>
 </file>
 
 <file path=word/styles.xml><?xml version="1.0" encoding="utf-8"?>
@@ -971,6 +1627,17 @@
     <w:semiHidden/>
     <w:unhideWhenUsed/>
   </w:style>
+  <w:style w:type="paragraph" w:styleId="ListParagraph">
+    <w:name w:val="List Paragraph"/>
+    <w:basedOn w:val="Normal"/>
+    <w:uiPriority w:val="34"/>
+    <w:qFormat/>
+    <w:rsid w:val="00250D7E"/>
+    <w:pPr>
+      <w:ind w:left="720"/>
+      <w:contextualSpacing/>
+    </w:pPr>
+  </w:style>
 </w:styles>
 </file>
 

</xml_diff>

<commit_message>
Log, Util, Exception setup done
</commit_message>
<xml_diff>
--- a/Research_Learning/Learning_Doc.docx
+++ b/Research_Learning/Learning_Doc.docx
@@ -734,31 +734,31 @@
     <w:p>
       <w:proofErr w:type="spellStart"/>
       <w:r>
+        <w:t>matplotlib</w:t>
+      </w:r>
+      <w:proofErr w:type="spellEnd"/>
+      <w:r>
+        <w:t xml:space="preserve">: </w:t>
+      </w:r>
+      <w:proofErr w:type="spellStart"/>
+      <w:r>
+        <w:t>Matplotlib</w:t>
+      </w:r>
+      <w:proofErr w:type="spellEnd"/>
+      <w:r>
+        <w:t xml:space="preserve"> is a plotting library for Python, providing a MATLAB-like interface for creating a variety of plots and visualizations.</w:t>
+      </w:r>
+    </w:p>
+    <w:p/>
+    <w:p>
+      <w:r>
+        <w:t>torch: Torch is the core package of PyTorch, a popular deep learning framework. It provides data structures for multi-dimensional tensors and computational graphs for building and training neural networks.</w:t>
+      </w:r>
+    </w:p>
+    <w:p/>
+    <w:p>
+      <w:r>
         <w:lastRenderedPageBreak/>
-        <w:t>matplotlib</w:t>
-      </w:r>
-      <w:proofErr w:type="spellEnd"/>
-      <w:r>
-        <w:t xml:space="preserve">: </w:t>
-      </w:r>
-      <w:proofErr w:type="spellStart"/>
-      <w:r>
-        <w:t>Matplotlib</w:t>
-      </w:r>
-      <w:proofErr w:type="spellEnd"/>
-      <w:r>
-        <w:t xml:space="preserve"> is a plotting library for Python, providing a MATLAB-like interface for creating a variety of plots and visualizations.</w:t>
-      </w:r>
-    </w:p>
-    <w:p/>
-    <w:p>
-      <w:r>
-        <w:t>torch: Torch is the core package of PyTorch, a popular deep learning framework. It provides data structures for multi-dimensional tensors and computational graphs for building and training neural networks.</w:t>
-      </w:r>
-    </w:p>
-    <w:p/>
-    <w:p>
-      <w:r>
         <w:t xml:space="preserve">notebook: This package typically refers to </w:t>
       </w:r>
       <w:proofErr w:type="spellStart"/>
@@ -940,11 +940,7 @@
         <w:t xml:space="preserve"> </w:t>
       </w:r>
       <w:r>
-        <w:t xml:space="preserve">The metrics compare an automatically produced summary or translation against a reference or a set of references (human-produced) summary or </w:t>
-      </w:r>
-      <w:r>
-        <w:lastRenderedPageBreak/>
-        <w:t>translation. ROUGE metrics range between 0 and 1, with higher scores indicating higher similarity between the automatically produced summary and the reference.</w:t>
+        <w:t>The metrics compare an automatically produced summary or translation against a reference or a set of references (human-produced) summary or translation. ROUGE metrics range between 0 and 1, with higher scores indicating higher similarity between the automatically produced summary and the reference.</w:t>
       </w:r>
     </w:p>
     <w:p>
@@ -1036,8 +1032,620 @@
         </w:numPr>
       </w:pPr>
       <w:r>
+        <w:lastRenderedPageBreak/>
         <w:t>Pip install –r requirements.txt</w:t>
       </w:r>
+    </w:p>
+    <w:p>
+      <w:r>
+        <w:t>So, we have completed the project setup.</w:t>
+      </w:r>
+    </w:p>
+    <w:p>
+      <w:r>
+        <w:t>Now, we will work on log</w:t>
+      </w:r>
+      <w:r>
+        <w:t xml:space="preserve">ging, Exception &amp; </w:t>
+      </w:r>
+      <w:proofErr w:type="spellStart"/>
+      <w:r>
+        <w:t>utils</w:t>
+      </w:r>
+      <w:proofErr w:type="spellEnd"/>
+      <w:r>
+        <w:t xml:space="preserve"> modules before </w:t>
+      </w:r>
+      <w:r>
+        <w:t>writing</w:t>
+      </w:r>
+      <w:r>
+        <w:t xml:space="preserve"> the actual components.</w:t>
+      </w:r>
+    </w:p>
+    <w:p>
+      <w:r>
+        <w:t>We will start by implementing custom log in __init__.py file under logging</w:t>
+      </w:r>
+      <w:r>
+        <w:t xml:space="preserve"> on the top of logging module</w:t>
+      </w:r>
+      <w:r>
+        <w:t>.</w:t>
+      </w:r>
+    </w:p>
+    <w:p>
+      <w:r>
+        <w:rPr>
+          <w:noProof/>
+          <w:lang w:eastAsia="en-IN"/>
+        </w:rPr>
+        <w:drawing>
+          <wp:inline distT="0" distB="0" distL="0" distR="0" wp14:anchorId="5D4837D9" wp14:editId="51EEBE99">
+            <wp:extent cx="4133850" cy="1009650"/>
+            <wp:effectExtent l="0" t="0" r="0" b="0"/>
+            <wp:docPr id="10" name="Picture 10"/>
+            <wp:cNvGraphicFramePr>
+              <a:graphicFrameLocks xmlns:a="http://schemas.openxmlformats.org/drawingml/2006/main" noChangeAspect="1"/>
+            </wp:cNvGraphicFramePr>
+            <a:graphic xmlns:a="http://schemas.openxmlformats.org/drawingml/2006/main">
+              <a:graphicData uri="http://schemas.openxmlformats.org/drawingml/2006/picture">
+                <pic:pic xmlns:pic="http://schemas.openxmlformats.org/drawingml/2006/picture">
+                  <pic:nvPicPr>
+                    <pic:cNvPr id="1" name=""/>
+                    <pic:cNvPicPr/>
+                  </pic:nvPicPr>
+                  <pic:blipFill>
+                    <a:blip r:embed="rId13"/>
+                    <a:stretch>
+                      <a:fillRect/>
+                    </a:stretch>
+                  </pic:blipFill>
+                  <pic:spPr>
+                    <a:xfrm>
+                      <a:off x="0" y="0"/>
+                      <a:ext cx="4133850" cy="1009650"/>
+                    </a:xfrm>
+                    <a:prstGeom prst="rect">
+                      <a:avLst/>
+                    </a:prstGeom>
+                  </pic:spPr>
+                </pic:pic>
+              </a:graphicData>
+            </a:graphic>
+          </wp:inline>
+        </w:drawing>
+      </w:r>
+    </w:p>
+    <w:p>
+      <w:r>
+        <w:rPr>
+          <w:noProof/>
+          <w:lang w:eastAsia="en-IN"/>
+        </w:rPr>
+        <w:drawing>
+          <wp:inline distT="0" distB="0" distL="0" distR="0" wp14:anchorId="78E05DB9" wp14:editId="2F1CAB9A">
+            <wp:extent cx="4733925" cy="1457325"/>
+            <wp:effectExtent l="0" t="0" r="9525" b="9525"/>
+            <wp:docPr id="9" name="Picture 9"/>
+            <wp:cNvGraphicFramePr>
+              <a:graphicFrameLocks xmlns:a="http://schemas.openxmlformats.org/drawingml/2006/main" noChangeAspect="1"/>
+            </wp:cNvGraphicFramePr>
+            <a:graphic xmlns:a="http://schemas.openxmlformats.org/drawingml/2006/main">
+              <a:graphicData uri="http://schemas.openxmlformats.org/drawingml/2006/picture">
+                <pic:pic xmlns:pic="http://schemas.openxmlformats.org/drawingml/2006/picture">
+                  <pic:nvPicPr>
+                    <pic:cNvPr id="1" name=""/>
+                    <pic:cNvPicPr/>
+                  </pic:nvPicPr>
+                  <pic:blipFill>
+                    <a:blip r:embed="rId14"/>
+                    <a:stretch>
+                      <a:fillRect/>
+                    </a:stretch>
+                  </pic:blipFill>
+                  <pic:spPr>
+                    <a:xfrm>
+                      <a:off x="0" y="0"/>
+                      <a:ext cx="4733925" cy="1457325"/>
+                    </a:xfrm>
+                    <a:prstGeom prst="rect">
+                      <a:avLst/>
+                    </a:prstGeom>
+                  </pic:spPr>
+                </pic:pic>
+              </a:graphicData>
+            </a:graphic>
+          </wp:inline>
+        </w:drawing>
+      </w:r>
+    </w:p>
+    <w:p>
+      <w:r>
+        <w:rPr>
+          <w:noProof/>
+          <w:lang w:eastAsia="en-IN"/>
+        </w:rPr>
+        <w:drawing>
+          <wp:inline distT="0" distB="0" distL="0" distR="0" wp14:anchorId="3CC38893" wp14:editId="5955031D">
+            <wp:extent cx="1819275" cy="466725"/>
+            <wp:effectExtent l="0" t="0" r="9525" b="9525"/>
+            <wp:docPr id="11" name="Picture 11"/>
+            <wp:cNvGraphicFramePr>
+              <a:graphicFrameLocks xmlns:a="http://schemas.openxmlformats.org/drawingml/2006/main" noChangeAspect="1"/>
+            </wp:cNvGraphicFramePr>
+            <a:graphic xmlns:a="http://schemas.openxmlformats.org/drawingml/2006/main">
+              <a:graphicData uri="http://schemas.openxmlformats.org/drawingml/2006/picture">
+                <pic:pic xmlns:pic="http://schemas.openxmlformats.org/drawingml/2006/picture">
+                  <pic:nvPicPr>
+                    <pic:cNvPr id="1" name=""/>
+                    <pic:cNvPicPr/>
+                  </pic:nvPicPr>
+                  <pic:blipFill>
+                    <a:blip r:embed="rId15"/>
+                    <a:stretch>
+                      <a:fillRect/>
+                    </a:stretch>
+                  </pic:blipFill>
+                  <pic:spPr>
+                    <a:xfrm>
+                      <a:off x="0" y="0"/>
+                      <a:ext cx="1819275" cy="466725"/>
+                    </a:xfrm>
+                    <a:prstGeom prst="rect">
+                      <a:avLst/>
+                    </a:prstGeom>
+                  </pic:spPr>
+                </pic:pic>
+              </a:graphicData>
+            </a:graphic>
+          </wp:inline>
+        </w:drawing>
+      </w:r>
+    </w:p>
+    <w:p>
+      <w:r>
+        <w:rPr>
+          <w:noProof/>
+          <w:lang w:eastAsia="en-IN"/>
+        </w:rPr>
+        <w:drawing>
+          <wp:inline distT="0" distB="0" distL="0" distR="0" wp14:anchorId="240B286B" wp14:editId="4F9AF28E">
+            <wp:extent cx="5731510" cy="460375"/>
+            <wp:effectExtent l="0" t="0" r="2540" b="0"/>
+            <wp:docPr id="12" name="Picture 12"/>
+            <wp:cNvGraphicFramePr>
+              <a:graphicFrameLocks xmlns:a="http://schemas.openxmlformats.org/drawingml/2006/main" noChangeAspect="1"/>
+            </wp:cNvGraphicFramePr>
+            <a:graphic xmlns:a="http://schemas.openxmlformats.org/drawingml/2006/main">
+              <a:graphicData uri="http://schemas.openxmlformats.org/drawingml/2006/picture">
+                <pic:pic xmlns:pic="http://schemas.openxmlformats.org/drawingml/2006/picture">
+                  <pic:nvPicPr>
+                    <pic:cNvPr id="1" name=""/>
+                    <pic:cNvPicPr/>
+                  </pic:nvPicPr>
+                  <pic:blipFill>
+                    <a:blip r:embed="rId16"/>
+                    <a:stretch>
+                      <a:fillRect/>
+                    </a:stretch>
+                  </pic:blipFill>
+                  <pic:spPr>
+                    <a:xfrm>
+                      <a:off x="0" y="0"/>
+                      <a:ext cx="5731510" cy="460375"/>
+                    </a:xfrm>
+                    <a:prstGeom prst="rect">
+                      <a:avLst/>
+                    </a:prstGeom>
+                  </pic:spPr>
+                </pic:pic>
+              </a:graphicData>
+            </a:graphic>
+          </wp:inline>
+        </w:drawing>
+      </w:r>
+    </w:p>
+    <w:p>
+      <w:r>
+        <w:t xml:space="preserve">We have completed with logging. Now we will start with </w:t>
+      </w:r>
+      <w:proofErr w:type="spellStart"/>
+      <w:r>
+        <w:t>utils</w:t>
+      </w:r>
+      <w:proofErr w:type="spellEnd"/>
+      <w:r>
+        <w:t xml:space="preserve">. We will not write any custom exception. </w:t>
+      </w:r>
+      <w:r>
+        <w:t xml:space="preserve">We will use box exception. We will write exception in </w:t>
+      </w:r>
+      <w:proofErr w:type="spellStart"/>
+      <w:r>
+        <w:t>utils</w:t>
+      </w:r>
+      <w:proofErr w:type="spellEnd"/>
+      <w:r>
+        <w:t xml:space="preserve"> in common.py file.</w:t>
+      </w:r>
+    </w:p>
+    <w:p>
+      <w:r>
+        <w:t xml:space="preserve">In </w:t>
+      </w:r>
+      <w:proofErr w:type="spellStart"/>
+      <w:r>
+        <w:t>utils</w:t>
+      </w:r>
+      <w:proofErr w:type="spellEnd"/>
+      <w:r>
+        <w:t xml:space="preserve"> we write utility functions which are used frequently. As </w:t>
+      </w:r>
+      <w:proofErr w:type="spellStart"/>
+      <w:r>
+        <w:t>utils</w:t>
+      </w:r>
+      <w:proofErr w:type="spellEnd"/>
+      <w:r>
+        <w:t xml:space="preserve"> will be a module, we can import any utility function in any other file or module.</w:t>
+      </w:r>
+      <w:r>
+        <w:t xml:space="preserve"> Example: read</w:t>
+      </w:r>
+      <w:r>
+        <w:t xml:space="preserve"> and return</w:t>
+      </w:r>
+      <w:r>
+        <w:t xml:space="preserve"> </w:t>
+      </w:r>
+      <w:proofErr w:type="spellStart"/>
+      <w:r>
+        <w:t>yaml</w:t>
+      </w:r>
+      <w:proofErr w:type="spellEnd"/>
+      <w:r>
+        <w:t xml:space="preserve"> file</w:t>
+      </w:r>
+      <w:r>
+        <w:t xml:space="preserve"> content</w:t>
+      </w:r>
+      <w:r>
+        <w:t>, create directory, return file size</w:t>
+      </w:r>
+    </w:p>
+    <w:p>
+      <w:proofErr w:type="spellStart"/>
+      <w:r>
+        <w:t>ConfigBox</w:t>
+      </w:r>
+      <w:proofErr w:type="spellEnd"/>
+      <w:r>
+        <w:t xml:space="preserve"> module allows us to access dictionary values as </w:t>
+      </w:r>
+      <w:proofErr w:type="spellStart"/>
+      <w:r>
+        <w:t>dict.key</w:t>
+      </w:r>
+      <w:proofErr w:type="spellEnd"/>
+      <w:r>
+        <w:t xml:space="preserve"> instead of </w:t>
+      </w:r>
+      <w:proofErr w:type="spellStart"/>
+      <w:r>
+        <w:t>dict</w:t>
+      </w:r>
+      <w:proofErr w:type="spellEnd"/>
+      <w:r>
+        <w:t>[“key”]</w:t>
+      </w:r>
+    </w:p>
+    <w:p>
+      <w:r>
+        <w:rPr>
+          <w:noProof/>
+          <w:lang w:eastAsia="en-IN"/>
+        </w:rPr>
+        <w:drawing>
+          <wp:inline distT="0" distB="0" distL="0" distR="0" wp14:anchorId="08FC9D3A" wp14:editId="4F41AE11">
+            <wp:extent cx="3400425" cy="3089809"/>
+            <wp:effectExtent l="0" t="0" r="0" b="0"/>
+            <wp:docPr id="13" name="Picture 13"/>
+            <wp:cNvGraphicFramePr>
+              <a:graphicFrameLocks xmlns:a="http://schemas.openxmlformats.org/drawingml/2006/main" noChangeAspect="1"/>
+            </wp:cNvGraphicFramePr>
+            <a:graphic xmlns:a="http://schemas.openxmlformats.org/drawingml/2006/main">
+              <a:graphicData uri="http://schemas.openxmlformats.org/drawingml/2006/picture">
+                <pic:pic xmlns:pic="http://schemas.openxmlformats.org/drawingml/2006/picture">
+                  <pic:nvPicPr>
+                    <pic:cNvPr id="1" name=""/>
+                    <pic:cNvPicPr/>
+                  </pic:nvPicPr>
+                  <pic:blipFill>
+                    <a:blip r:embed="rId17"/>
+                    <a:stretch>
+                      <a:fillRect/>
+                    </a:stretch>
+                  </pic:blipFill>
+                  <pic:spPr>
+                    <a:xfrm>
+                      <a:off x="0" y="0"/>
+                      <a:ext cx="3412044" cy="3100367"/>
+                    </a:xfrm>
+                    <a:prstGeom prst="rect">
+                      <a:avLst/>
+                    </a:prstGeom>
+                  </pic:spPr>
+                </pic:pic>
+              </a:graphicData>
+            </a:graphic>
+          </wp:inline>
+        </w:drawing>
+      </w:r>
+    </w:p>
+    <w:p>
+      <w:r>
+        <w:lastRenderedPageBreak/>
+        <w:t>In large code base this should not happen as we have already specified type of x and y but still it is executing the code even though I am passing data of wrong datatype.</w:t>
+      </w:r>
+      <w:r>
+        <w:t xml:space="preserve"> The </w:t>
+      </w:r>
+      <w:proofErr w:type="spellStart"/>
+      <w:r>
+        <w:t>ensure_annotation</w:t>
+      </w:r>
+      <w:proofErr w:type="spellEnd"/>
+      <w:r>
+        <w:t xml:space="preserve"> decorator notify me</w:t>
+      </w:r>
+      <w:r>
+        <w:t xml:space="preserve"> (throw error)</w:t>
+      </w:r>
+      <w:r>
+        <w:t xml:space="preserve"> about these stuff if we use this decorator in our function.</w:t>
+      </w:r>
+    </w:p>
+    <w:p>
+      <w:r>
+        <w:t xml:space="preserve">So, we have completed with logging exception and </w:t>
+      </w:r>
+      <w:proofErr w:type="spellStart"/>
+      <w:r>
+        <w:t>utils</w:t>
+      </w:r>
+      <w:proofErr w:type="spellEnd"/>
+      <w:r>
+        <w:t>.</w:t>
+      </w:r>
+    </w:p>
+    <w:p>
+      <w:r>
+        <w:t xml:space="preserve">First we will try to train the model and use it in </w:t>
+      </w:r>
+      <w:proofErr w:type="spellStart"/>
+      <w:r>
+        <w:t>collab</w:t>
+      </w:r>
+      <w:proofErr w:type="spellEnd"/>
+      <w:r>
+        <w:t xml:space="preserve"> notebook and then</w:t>
+      </w:r>
+      <w:r>
+        <w:t xml:space="preserve"> we will implement the modules.</w:t>
+      </w:r>
+    </w:p>
+    <w:p>
+      <w:r>
+        <w:t xml:space="preserve">Data: </w:t>
+      </w:r>
+      <w:hyperlink r:id="rId18" w:history="1">
+        <w:r>
+          <w:rPr>
+            <w:rStyle w:val="Hyperlink"/>
+          </w:rPr>
+          <w:t>https://huggingface.co/datasets/samsum</w:t>
+        </w:r>
+      </w:hyperlink>
+    </w:p>
+    <w:p>
+      <w:r>
+        <w:t xml:space="preserve">We have seen that how we can do the complete text summarization project in </w:t>
+      </w:r>
+      <w:proofErr w:type="spellStart"/>
+      <w:r>
+        <w:t>collab</w:t>
+      </w:r>
+      <w:proofErr w:type="spellEnd"/>
+      <w:r>
+        <w:t xml:space="preserve"> environment.</w:t>
+      </w:r>
+    </w:p>
+    <w:p>
+      <w:r>
+        <w:t xml:space="preserve">Now we will see the workflow. Like </w:t>
+      </w:r>
+      <w:r>
+        <w:t xml:space="preserve">in this modular coding approach </w:t>
+      </w:r>
+      <w:r>
+        <w:t>which file to write first and how to integrate together etc.</w:t>
+      </w:r>
+    </w:p>
+    <w:p>
+      <w:r>
+        <w:t>Workflows</w:t>
+      </w:r>
+      <w:r>
+        <w:t xml:space="preserve">: </w:t>
+      </w:r>
+    </w:p>
+    <w:p>
+      <w:pPr>
+        <w:pStyle w:val="ListParagraph"/>
+        <w:numPr>
+          <w:ilvl w:val="0"/>
+          <w:numId w:val="3"/>
+        </w:numPr>
+      </w:pPr>
+      <w:r>
+        <w:t xml:space="preserve">Update </w:t>
+      </w:r>
+      <w:proofErr w:type="spellStart"/>
+      <w:proofErr w:type="gramStart"/>
+      <w:r>
+        <w:t>config.yaml</w:t>
+      </w:r>
+      <w:proofErr w:type="spellEnd"/>
+      <w:proofErr w:type="gramEnd"/>
+    </w:p>
+    <w:p>
+      <w:pPr>
+        <w:pStyle w:val="ListParagraph"/>
+        <w:numPr>
+          <w:ilvl w:val="0"/>
+          <w:numId w:val="3"/>
+        </w:numPr>
+      </w:pPr>
+      <w:r>
+        <w:t xml:space="preserve">Update </w:t>
+      </w:r>
+      <w:proofErr w:type="spellStart"/>
+      <w:proofErr w:type="gramStart"/>
+      <w:r>
+        <w:t>params.yaml</w:t>
+      </w:r>
+      <w:proofErr w:type="spellEnd"/>
+      <w:proofErr w:type="gramEnd"/>
+    </w:p>
+    <w:p>
+      <w:pPr>
+        <w:pStyle w:val="ListParagraph"/>
+        <w:numPr>
+          <w:ilvl w:val="0"/>
+          <w:numId w:val="3"/>
+        </w:numPr>
+      </w:pPr>
+      <w:r>
+        <w:t>Update entity</w:t>
+      </w:r>
+    </w:p>
+    <w:p>
+      <w:pPr>
+        <w:pStyle w:val="ListParagraph"/>
+        <w:numPr>
+          <w:ilvl w:val="0"/>
+          <w:numId w:val="3"/>
+        </w:numPr>
+      </w:pPr>
+      <w:r>
+        <w:t xml:space="preserve">Update the configuration manager in </w:t>
+      </w:r>
+      <w:proofErr w:type="spellStart"/>
+      <w:r>
+        <w:t>src</w:t>
+      </w:r>
+      <w:proofErr w:type="spellEnd"/>
+      <w:r>
+        <w:t xml:space="preserve"> </w:t>
+      </w:r>
+      <w:proofErr w:type="spellStart"/>
+      <w:r>
+        <w:t>config</w:t>
+      </w:r>
+      <w:proofErr w:type="spellEnd"/>
+    </w:p>
+    <w:p>
+      <w:pPr>
+        <w:pStyle w:val="ListParagraph"/>
+        <w:numPr>
+          <w:ilvl w:val="0"/>
+          <w:numId w:val="3"/>
+        </w:numPr>
+      </w:pPr>
+      <w:r>
+        <w:t xml:space="preserve">update the </w:t>
+      </w:r>
+      <w:proofErr w:type="spellStart"/>
+      <w:r>
+        <w:t>conponents</w:t>
+      </w:r>
+      <w:proofErr w:type="spellEnd"/>
+    </w:p>
+    <w:p>
+      <w:pPr>
+        <w:pStyle w:val="ListParagraph"/>
+        <w:numPr>
+          <w:ilvl w:val="0"/>
+          <w:numId w:val="3"/>
+        </w:numPr>
+      </w:pPr>
+      <w:r>
+        <w:t>update the pipeline</w:t>
+      </w:r>
+    </w:p>
+    <w:p>
+      <w:pPr>
+        <w:pStyle w:val="ListParagraph"/>
+        <w:numPr>
+          <w:ilvl w:val="0"/>
+          <w:numId w:val="3"/>
+        </w:numPr>
+      </w:pPr>
+      <w:r>
+        <w:t>update the main.py</w:t>
+      </w:r>
+    </w:p>
+    <w:p>
+      <w:pPr>
+        <w:pStyle w:val="ListParagraph"/>
+        <w:numPr>
+          <w:ilvl w:val="0"/>
+          <w:numId w:val="3"/>
+        </w:numPr>
+      </w:pPr>
+      <w:r>
+        <w:t>update the app.py</w:t>
+      </w:r>
+    </w:p>
+    <w:p>
+      <w:r>
+        <w:t xml:space="preserve">We need to upload the data into our </w:t>
+      </w:r>
+      <w:proofErr w:type="spellStart"/>
+      <w:r>
+        <w:t>github</w:t>
+      </w:r>
+      <w:proofErr w:type="spellEnd"/>
+      <w:r>
+        <w:t xml:space="preserve"> or amazon S3 etc.</w:t>
+      </w:r>
+    </w:p>
+    <w:p>
+      <w:r>
+        <w:t xml:space="preserve">Now we will start with data ingestion component. But before that we will implement notebook experiment and once it is done we will go with component implementation. </w:t>
+      </w:r>
+    </w:p>
+    <w:p>
+      <w:r>
+        <w:t xml:space="preserve">Data on </w:t>
+      </w:r>
+      <w:proofErr w:type="spellStart"/>
+      <w:r>
+        <w:t>Github</w:t>
+      </w:r>
+      <w:proofErr w:type="spellEnd"/>
+      <w:r>
+        <w:t xml:space="preserve">: </w:t>
+      </w:r>
+      <w:hyperlink r:id="rId19" w:history="1">
+        <w:r>
+          <w:rPr>
+            <w:rStyle w:val="Hyperlink"/>
+          </w:rPr>
+          <w:t>https://github.com/sg13041995/Datasets/raw/main/textSummarizer_samsun.zip</w:t>
+        </w:r>
+      </w:hyperlink>
     </w:p>
     <w:p>
       <w:bookmarkStart w:id="0" w:name="_GoBack"/>
@@ -1047,6 +1655,14 @@
     <w:p/>
     <w:p/>
     <w:p/>
+    <w:p/>
+    <w:p/>
+    <w:p/>
+    <w:p/>
+    <w:p/>
+    <w:p/>
+    <w:p/>
+    <w:p/>
     <w:p>
       <w:pPr>
         <w:rPr>
@@ -1078,7 +1694,7 @@
     </w:p>
     <w:sectPr>
       <w:pgSz w:w="11906" w:h="16838"/>
-      <w:pgMar w:top="1440" w:right="1440" w:bottom="1440" w:left="1440" w:header="708" w:footer="708" w:gutter="0"/>
+      <w:pgMar w:top="720" w:right="720" w:bottom="720" w:left="720" w:header="708" w:footer="708" w:gutter="0"/>
       <w:cols w:space="708"/>
       <w:docGrid w:linePitch="360"/>
     </w:sectPr>
@@ -1089,6 +1705,178 @@
 <file path=word/numbering.xml><?xml version="1.0" encoding="utf-8"?>
 <w:numbering xmlns:wpc="http://schemas.microsoft.com/office/word/2010/wordprocessingCanvas" xmlns:cx="http://schemas.microsoft.com/office/drawing/2014/chartex" xmlns:mc="http://schemas.openxmlformats.org/markup-compatibility/2006" xmlns:o="urn:schemas-microsoft-com:office:office" xmlns:r="http://schemas.openxmlformats.org/officeDocument/2006/relationships" xmlns:m="http://schemas.openxmlformats.org/officeDocument/2006/math" xmlns:v="urn:schemas-microsoft-com:vml" xmlns:wp14="http://schemas.microsoft.com/office/word/2010/wordprocessingDrawing" xmlns:wp="http://schemas.openxmlformats.org/drawingml/2006/wordprocessingDrawing" xmlns:w10="urn:schemas-microsoft-com:office:word" xmlns:w="http://schemas.openxmlformats.org/wordprocessingml/2006/main" xmlns:w14="http://schemas.microsoft.com/office/word/2010/wordml" xmlns:w15="http://schemas.microsoft.com/office/word/2012/wordml" xmlns:w16se="http://schemas.microsoft.com/office/word/2015/wordml/symex" xmlns:wpg="http://schemas.microsoft.com/office/word/2010/wordprocessingGroup" xmlns:wpi="http://schemas.microsoft.com/office/word/2010/wordprocessingInk" xmlns:wne="http://schemas.microsoft.com/office/word/2006/wordml" xmlns:wps="http://schemas.microsoft.com/office/word/2010/wordprocessingShape" mc:Ignorable="w14 w15 w16se wp14">
   <w:abstractNum w:abstractNumId="0" w15:restartNumberingAfterBreak="0">
+    <w:nsid w:val="4C6C0641"/>
+    <w:multiLevelType w:val="hybridMultilevel"/>
+    <w:tmpl w:val="57DE46E0"/>
+    <w:lvl w:ilvl="0" w:tplc="4009000F">
+      <w:start w:val="1"/>
+      <w:numFmt w:val="decimal"/>
+      <w:lvlText w:val="%1."/>
+      <w:lvlJc w:val="left"/>
+      <w:pPr>
+        <w:ind w:left="720" w:hanging="360"/>
+      </w:pPr>
+    </w:lvl>
+    <w:lvl w:ilvl="1" w:tplc="40090019" w:tentative="1">
+      <w:start w:val="1"/>
+      <w:numFmt w:val="lowerLetter"/>
+      <w:lvlText w:val="%2."/>
+      <w:lvlJc w:val="left"/>
+      <w:pPr>
+        <w:ind w:left="1440" w:hanging="360"/>
+      </w:pPr>
+    </w:lvl>
+    <w:lvl w:ilvl="2" w:tplc="4009001B" w:tentative="1">
+      <w:start w:val="1"/>
+      <w:numFmt w:val="lowerRoman"/>
+      <w:lvlText w:val="%3."/>
+      <w:lvlJc w:val="right"/>
+      <w:pPr>
+        <w:ind w:left="2160" w:hanging="180"/>
+      </w:pPr>
+    </w:lvl>
+    <w:lvl w:ilvl="3" w:tplc="4009000F" w:tentative="1">
+      <w:start w:val="1"/>
+      <w:numFmt w:val="decimal"/>
+      <w:lvlText w:val="%4."/>
+      <w:lvlJc w:val="left"/>
+      <w:pPr>
+        <w:ind w:left="2880" w:hanging="360"/>
+      </w:pPr>
+    </w:lvl>
+    <w:lvl w:ilvl="4" w:tplc="40090019" w:tentative="1">
+      <w:start w:val="1"/>
+      <w:numFmt w:val="lowerLetter"/>
+      <w:lvlText w:val="%5."/>
+      <w:lvlJc w:val="left"/>
+      <w:pPr>
+        <w:ind w:left="3600" w:hanging="360"/>
+      </w:pPr>
+    </w:lvl>
+    <w:lvl w:ilvl="5" w:tplc="4009001B" w:tentative="1">
+      <w:start w:val="1"/>
+      <w:numFmt w:val="lowerRoman"/>
+      <w:lvlText w:val="%6."/>
+      <w:lvlJc w:val="right"/>
+      <w:pPr>
+        <w:ind w:left="4320" w:hanging="180"/>
+      </w:pPr>
+    </w:lvl>
+    <w:lvl w:ilvl="6" w:tplc="4009000F" w:tentative="1">
+      <w:start w:val="1"/>
+      <w:numFmt w:val="decimal"/>
+      <w:lvlText w:val="%7."/>
+      <w:lvlJc w:val="left"/>
+      <w:pPr>
+        <w:ind w:left="5040" w:hanging="360"/>
+      </w:pPr>
+    </w:lvl>
+    <w:lvl w:ilvl="7" w:tplc="40090019" w:tentative="1">
+      <w:start w:val="1"/>
+      <w:numFmt w:val="lowerLetter"/>
+      <w:lvlText w:val="%8."/>
+      <w:lvlJc w:val="left"/>
+      <w:pPr>
+        <w:ind w:left="5760" w:hanging="360"/>
+      </w:pPr>
+    </w:lvl>
+    <w:lvl w:ilvl="8" w:tplc="4009001B" w:tentative="1">
+      <w:start w:val="1"/>
+      <w:numFmt w:val="lowerRoman"/>
+      <w:lvlText w:val="%9."/>
+      <w:lvlJc w:val="right"/>
+      <w:pPr>
+        <w:ind w:left="6480" w:hanging="180"/>
+      </w:pPr>
+    </w:lvl>
+  </w:abstractNum>
+  <w:abstractNum w:abstractNumId="1" w15:restartNumberingAfterBreak="0">
+    <w:nsid w:val="67A0267F"/>
+    <w:multiLevelType w:val="hybridMultilevel"/>
+    <w:tmpl w:val="0E1A4D8E"/>
+    <w:lvl w:ilvl="0" w:tplc="4009000F">
+      <w:start w:val="1"/>
+      <w:numFmt w:val="decimal"/>
+      <w:lvlText w:val="%1."/>
+      <w:lvlJc w:val="left"/>
+      <w:pPr>
+        <w:ind w:left="720" w:hanging="360"/>
+      </w:pPr>
+    </w:lvl>
+    <w:lvl w:ilvl="1" w:tplc="40090019" w:tentative="1">
+      <w:start w:val="1"/>
+      <w:numFmt w:val="lowerLetter"/>
+      <w:lvlText w:val="%2."/>
+      <w:lvlJc w:val="left"/>
+      <w:pPr>
+        <w:ind w:left="1440" w:hanging="360"/>
+      </w:pPr>
+    </w:lvl>
+    <w:lvl w:ilvl="2" w:tplc="4009001B" w:tentative="1">
+      <w:start w:val="1"/>
+      <w:numFmt w:val="lowerRoman"/>
+      <w:lvlText w:val="%3."/>
+      <w:lvlJc w:val="right"/>
+      <w:pPr>
+        <w:ind w:left="2160" w:hanging="180"/>
+      </w:pPr>
+    </w:lvl>
+    <w:lvl w:ilvl="3" w:tplc="4009000F" w:tentative="1">
+      <w:start w:val="1"/>
+      <w:numFmt w:val="decimal"/>
+      <w:lvlText w:val="%4."/>
+      <w:lvlJc w:val="left"/>
+      <w:pPr>
+        <w:ind w:left="2880" w:hanging="360"/>
+      </w:pPr>
+    </w:lvl>
+    <w:lvl w:ilvl="4" w:tplc="40090019" w:tentative="1">
+      <w:start w:val="1"/>
+      <w:numFmt w:val="lowerLetter"/>
+      <w:lvlText w:val="%5."/>
+      <w:lvlJc w:val="left"/>
+      <w:pPr>
+        <w:ind w:left="3600" w:hanging="360"/>
+      </w:pPr>
+    </w:lvl>
+    <w:lvl w:ilvl="5" w:tplc="4009001B" w:tentative="1">
+      <w:start w:val="1"/>
+      <w:numFmt w:val="lowerRoman"/>
+      <w:lvlText w:val="%6."/>
+      <w:lvlJc w:val="right"/>
+      <w:pPr>
+        <w:ind w:left="4320" w:hanging="180"/>
+      </w:pPr>
+    </w:lvl>
+    <w:lvl w:ilvl="6" w:tplc="4009000F" w:tentative="1">
+      <w:start w:val="1"/>
+      <w:numFmt w:val="decimal"/>
+      <w:lvlText w:val="%7."/>
+      <w:lvlJc w:val="left"/>
+      <w:pPr>
+        <w:ind w:left="5040" w:hanging="360"/>
+      </w:pPr>
+    </w:lvl>
+    <w:lvl w:ilvl="7" w:tplc="40090019" w:tentative="1">
+      <w:start w:val="1"/>
+      <w:numFmt w:val="lowerLetter"/>
+      <w:lvlText w:val="%8."/>
+      <w:lvlJc w:val="left"/>
+      <w:pPr>
+        <w:ind w:left="5760" w:hanging="360"/>
+      </w:pPr>
+    </w:lvl>
+    <w:lvl w:ilvl="8" w:tplc="4009001B" w:tentative="1">
+      <w:start w:val="1"/>
+      <w:numFmt w:val="lowerRoman"/>
+      <w:lvlText w:val="%9."/>
+      <w:lvlJc w:val="right"/>
+      <w:pPr>
+        <w:ind w:left="6480" w:hanging="180"/>
+      </w:pPr>
+    </w:lvl>
+  </w:abstractNum>
+  <w:abstractNum w:abstractNumId="2" w15:restartNumberingAfterBreak="0">
     <w:nsid w:val="70F82AAA"/>
     <w:multiLevelType w:val="hybridMultilevel"/>
     <w:tmpl w:val="F3605C60"/>
@@ -1201,6 +1989,12 @@
     </w:lvl>
   </w:abstractNum>
   <w:num w:numId="1">
+    <w:abstractNumId w:val="2"/>
+  </w:num>
+  <w:num w:numId="2">
+    <w:abstractNumId w:val="1"/>
+  </w:num>
+  <w:num w:numId="3">
     <w:abstractNumId w:val="0"/>
   </w:num>
 </w:numbering>
@@ -1638,6 +2432,17 @@
       <w:contextualSpacing/>
     </w:pPr>
   </w:style>
+  <w:style w:type="character" w:styleId="Hyperlink">
+    <w:name w:val="Hyperlink"/>
+    <w:basedOn w:val="DefaultParagraphFont"/>
+    <w:uiPriority w:val="99"/>
+    <w:unhideWhenUsed/>
+    <w:rsid w:val="003E5EFC"/>
+    <w:rPr>
+      <w:color w:val="0563C1" w:themeColor="hyperlink"/>
+      <w:u w:val="single"/>
+    </w:rPr>
+  </w:style>
 </w:styles>
 </file>
 

</xml_diff>

<commit_message>
data ingestion pipeline implemented
</commit_message>
<xml_diff>
--- a/Research_Learning/Learning_Doc.docx
+++ b/Research_Learning/Learning_Doc.docx
@@ -1014,13 +1014,7 @@
         <w:t xml:space="preserve"> </w:t>
       </w:r>
       <w:r>
-        <w:t xml:space="preserve">Once the code is there we can use pip to install requirements from </w:t>
-      </w:r>
-      <w:r>
-        <w:t>requirements</w:t>
-      </w:r>
-      <w:r>
-        <w:t>.txt file and also the local packages.</w:t>
+        <w:t>Once the code is there we can use pip to install requirements from requirements.txt file and also the local packages.</w:t>
       </w:r>
     </w:p>
     <w:p>
@@ -1474,10 +1468,7 @@
     </w:p>
     <w:p>
       <w:r>
-        <w:t>Workflows</w:t>
-      </w:r>
-      <w:r>
-        <w:t xml:space="preserve">: </w:t>
+        <w:t xml:space="preserve">Workflows: </w:t>
       </w:r>
     </w:p>
     <w:p>
@@ -1619,11 +1610,6 @@
       <w:proofErr w:type="spellEnd"/>
       <w:r>
         <w:t xml:space="preserve"> or amazon S3 etc.</w:t>
-      </w:r>
-    </w:p>
-    <w:p>
-      <w:r>
-        <w:t xml:space="preserve">Now we will start with data ingestion component. But before that we will implement notebook experiment and once it is done we will go with component implementation. </w:t>
       </w:r>
     </w:p>
     <w:p>
@@ -1648,9 +1634,315 @@
       </w:hyperlink>
     </w:p>
     <w:p>
+      <w:r>
+        <w:t xml:space="preserve">Now we will start with data ingestion component. But before that we will implement notebook experiment and once it is done we will go with component implementation. </w:t>
+      </w:r>
+    </w:p>
+    <w:p>
+      <w:r>
+        <w:t xml:space="preserve">We will work on </w:t>
+      </w:r>
+      <w:proofErr w:type="spellStart"/>
+      <w:proofErr w:type="gramStart"/>
+      <w:r>
+        <w:t>config.yaml</w:t>
+      </w:r>
+      <w:proofErr w:type="spellEnd"/>
+      <w:proofErr w:type="gramEnd"/>
+      <w:r>
+        <w:t xml:space="preserve">; </w:t>
+      </w:r>
+      <w:r>
+        <w:t xml:space="preserve">We will write </w:t>
+      </w:r>
+      <w:r>
+        <w:t>some</w:t>
+      </w:r>
+      <w:r>
+        <w:t xml:space="preserve"> configuration related to </w:t>
+      </w:r>
+      <w:proofErr w:type="spellStart"/>
+      <w:r>
+        <w:t>atrifacts</w:t>
+      </w:r>
+      <w:proofErr w:type="spellEnd"/>
+      <w:r>
+        <w:t xml:space="preserve">, </w:t>
+      </w:r>
+      <w:proofErr w:type="spellStart"/>
+      <w:r>
+        <w:t>data_ingestion</w:t>
+      </w:r>
+      <w:proofErr w:type="spellEnd"/>
+      <w:r>
+        <w:t xml:space="preserve"> </w:t>
+      </w:r>
+      <w:proofErr w:type="spellStart"/>
+      <w:r>
+        <w:t>config</w:t>
+      </w:r>
+      <w:proofErr w:type="spellEnd"/>
+      <w:r>
+        <w:t xml:space="preserve"> etc.</w:t>
+      </w:r>
+      <w:r>
+        <w:t xml:space="preserve"> An </w:t>
+      </w:r>
+      <w:proofErr w:type="spellStart"/>
+      <w:r>
+        <w:t>artifact</w:t>
+      </w:r>
+      <w:proofErr w:type="spellEnd"/>
+      <w:r>
+        <w:t xml:space="preserve"> folder will be created</w:t>
+      </w:r>
+      <w:r>
+        <w:t xml:space="preserve">. </w:t>
+      </w:r>
+      <w:proofErr w:type="spellStart"/>
+      <w:r>
+        <w:t>Artifacts</w:t>
+      </w:r>
+      <w:proofErr w:type="spellEnd"/>
+      <w:r>
+        <w:t xml:space="preserve"> persist data after a job is completed and may be used for storage of the outputs of your build process.</w:t>
+      </w:r>
+    </w:p>
+    <w:p>
+      <w:r>
+        <w:t xml:space="preserve">For now we will not update </w:t>
+      </w:r>
+      <w:proofErr w:type="spellStart"/>
+      <w:proofErr w:type="gramStart"/>
+      <w:r>
+        <w:t>params.yaml</w:t>
+      </w:r>
+      <w:proofErr w:type="spellEnd"/>
+      <w:proofErr w:type="gramEnd"/>
+      <w:r>
+        <w:t xml:space="preserve"> because we don’t have any. We will have the</w:t>
+      </w:r>
+      <w:r>
+        <w:t xml:space="preserve"> params</w:t>
+      </w:r>
+      <w:r>
+        <w:t xml:space="preserve"> during model training.</w:t>
+      </w:r>
+    </w:p>
+    <w:p>
+      <w:r>
+        <w:t xml:space="preserve">Now we will create the entity which is nothing but the return type of a function. </w:t>
+      </w:r>
+      <w:r>
+        <w:t xml:space="preserve">We can define it using </w:t>
+      </w:r>
+      <w:proofErr w:type="spellStart"/>
+      <w:r>
+        <w:t>dataclass</w:t>
+      </w:r>
+      <w:proofErr w:type="spellEnd"/>
+      <w:r>
+        <w:t>.</w:t>
+      </w:r>
+      <w:r>
+        <w:t xml:space="preserve"> We will create the data ingestion pipeline as well but before that we will try that as a </w:t>
+      </w:r>
+      <w:proofErr w:type="spellStart"/>
+      <w:r>
+        <w:t>ipynb</w:t>
+      </w:r>
+      <w:proofErr w:type="spellEnd"/>
+      <w:r>
+        <w:t xml:space="preserve"> script. Once it is done we can convert that into modular code.</w:t>
+      </w:r>
+    </w:p>
+    <w:p>
+      <w:r>
+        <w:rPr>
+          <w:noProof/>
+          <w:lang w:eastAsia="en-IN"/>
+        </w:rPr>
+        <w:drawing>
+          <wp:inline distT="0" distB="0" distL="0" distR="0" wp14:anchorId="69199DA9" wp14:editId="719D8402">
+            <wp:extent cx="3476625" cy="2217103"/>
+            <wp:effectExtent l="0" t="0" r="0" b="0"/>
+            <wp:docPr id="14" name="Picture 14"/>
+            <wp:cNvGraphicFramePr>
+              <a:graphicFrameLocks xmlns:a="http://schemas.openxmlformats.org/drawingml/2006/main" noChangeAspect="1"/>
+            </wp:cNvGraphicFramePr>
+            <a:graphic xmlns:a="http://schemas.openxmlformats.org/drawingml/2006/main">
+              <a:graphicData uri="http://schemas.openxmlformats.org/drawingml/2006/picture">
+                <pic:pic xmlns:pic="http://schemas.openxmlformats.org/drawingml/2006/picture">
+                  <pic:nvPicPr>
+                    <pic:cNvPr id="1" name=""/>
+                    <pic:cNvPicPr/>
+                  </pic:nvPicPr>
+                  <pic:blipFill>
+                    <a:blip r:embed="rId20"/>
+                    <a:stretch>
+                      <a:fillRect/>
+                    </a:stretch>
+                  </pic:blipFill>
+                  <pic:spPr>
+                    <a:xfrm>
+                      <a:off x="0" y="0"/>
+                      <a:ext cx="3498207" cy="2230866"/>
+                    </a:xfrm>
+                    <a:prstGeom prst="rect">
+                      <a:avLst/>
+                    </a:prstGeom>
+                  </pic:spPr>
+                </pic:pic>
+              </a:graphicData>
+            </a:graphic>
+          </wp:inline>
+        </w:drawing>
+      </w:r>
+    </w:p>
+    <w:p>
+      <w:r>
+        <w:rPr>
+          <w:noProof/>
+          <w:lang w:eastAsia="en-IN"/>
+        </w:rPr>
+        <w:lastRenderedPageBreak/>
+        <w:drawing>
+          <wp:inline distT="0" distB="0" distL="0" distR="0" wp14:anchorId="7F78A09E" wp14:editId="6CC980F7">
+            <wp:extent cx="5414876" cy="2828925"/>
+            <wp:effectExtent l="0" t="0" r="0" b="0"/>
+            <wp:docPr id="15" name="Picture 15"/>
+            <wp:cNvGraphicFramePr>
+              <a:graphicFrameLocks xmlns:a="http://schemas.openxmlformats.org/drawingml/2006/main" noChangeAspect="1"/>
+            </wp:cNvGraphicFramePr>
+            <a:graphic xmlns:a="http://schemas.openxmlformats.org/drawingml/2006/main">
+              <a:graphicData uri="http://schemas.openxmlformats.org/drawingml/2006/picture">
+                <pic:pic xmlns:pic="http://schemas.openxmlformats.org/drawingml/2006/picture">
+                  <pic:nvPicPr>
+                    <pic:cNvPr id="1" name=""/>
+                    <pic:cNvPicPr/>
+                  </pic:nvPicPr>
+                  <pic:blipFill>
+                    <a:blip r:embed="rId21"/>
+                    <a:stretch>
+                      <a:fillRect/>
+                    </a:stretch>
+                  </pic:blipFill>
+                  <pic:spPr>
+                    <a:xfrm>
+                      <a:off x="0" y="0"/>
+                      <a:ext cx="5434330" cy="2839088"/>
+                    </a:xfrm>
+                    <a:prstGeom prst="rect">
+                      <a:avLst/>
+                    </a:prstGeom>
+                  </pic:spPr>
+                </pic:pic>
+              </a:graphicData>
+            </a:graphic>
+          </wp:inline>
+        </w:drawing>
+      </w:r>
+    </w:p>
+    <w:p>
+      <w:r>
+        <w:rPr>
+          <w:noProof/>
+          <w:lang w:eastAsia="en-IN"/>
+        </w:rPr>
+        <w:drawing>
+          <wp:inline distT="0" distB="0" distL="0" distR="0" wp14:anchorId="36DCE0D8" wp14:editId="19491EA3">
+            <wp:extent cx="5057775" cy="3738750"/>
+            <wp:effectExtent l="0" t="0" r="0" b="0"/>
+            <wp:docPr id="16" name="Picture 16"/>
+            <wp:cNvGraphicFramePr>
+              <a:graphicFrameLocks xmlns:a="http://schemas.openxmlformats.org/drawingml/2006/main" noChangeAspect="1"/>
+            </wp:cNvGraphicFramePr>
+            <a:graphic xmlns:a="http://schemas.openxmlformats.org/drawingml/2006/main">
+              <a:graphicData uri="http://schemas.openxmlformats.org/drawingml/2006/picture">
+                <pic:pic xmlns:pic="http://schemas.openxmlformats.org/drawingml/2006/picture">
+                  <pic:nvPicPr>
+                    <pic:cNvPr id="1" name=""/>
+                    <pic:cNvPicPr/>
+                  </pic:nvPicPr>
+                  <pic:blipFill>
+                    <a:blip r:embed="rId22"/>
+                    <a:stretch>
+                      <a:fillRect/>
+                    </a:stretch>
+                  </pic:blipFill>
+                  <pic:spPr>
+                    <a:xfrm>
+                      <a:off x="0" y="0"/>
+                      <a:ext cx="5075475" cy="3751834"/>
+                    </a:xfrm>
+                    <a:prstGeom prst="rect">
+                      <a:avLst/>
+                    </a:prstGeom>
+                  </pic:spPr>
+                </pic:pic>
+              </a:graphicData>
+            </a:graphic>
+          </wp:inline>
+        </w:drawing>
+      </w:r>
+    </w:p>
+    <w:p>
+      <w:r>
+        <w:rPr>
+          <w:noProof/>
+          <w:lang w:eastAsia="en-IN"/>
+        </w:rPr>
+        <w:drawing>
+          <wp:inline distT="0" distB="0" distL="0" distR="0" wp14:anchorId="47130F29" wp14:editId="15BE0611">
+            <wp:extent cx="5848350" cy="2143125"/>
+            <wp:effectExtent l="0" t="0" r="0" b="9525"/>
+            <wp:docPr id="17" name="Picture 17"/>
+            <wp:cNvGraphicFramePr>
+              <a:graphicFrameLocks xmlns:a="http://schemas.openxmlformats.org/drawingml/2006/main" noChangeAspect="1"/>
+            </wp:cNvGraphicFramePr>
+            <a:graphic xmlns:a="http://schemas.openxmlformats.org/drawingml/2006/main">
+              <a:graphicData uri="http://schemas.openxmlformats.org/drawingml/2006/picture">
+                <pic:pic xmlns:pic="http://schemas.openxmlformats.org/drawingml/2006/picture">
+                  <pic:nvPicPr>
+                    <pic:cNvPr id="1" name=""/>
+                    <pic:cNvPicPr/>
+                  </pic:nvPicPr>
+                  <pic:blipFill>
+                    <a:blip r:embed="rId23"/>
+                    <a:stretch>
+                      <a:fillRect/>
+                    </a:stretch>
+                  </pic:blipFill>
+                  <pic:spPr>
+                    <a:xfrm>
+                      <a:off x="0" y="0"/>
+                      <a:ext cx="5848350" cy="2143125"/>
+                    </a:xfrm>
+                    <a:prstGeom prst="rect">
+                      <a:avLst/>
+                    </a:prstGeom>
+                  </pic:spPr>
+                </pic:pic>
+              </a:graphicData>
+            </a:graphic>
+          </wp:inline>
+        </w:drawing>
+      </w:r>
+    </w:p>
+    <w:p>
+      <w:r>
+        <w:t>Finally,</w:t>
+      </w:r>
+      <w:r>
+        <w:t xml:space="preserve"> we need to trigger the pipeline in main.py</w:t>
+      </w:r>
+    </w:p>
+    <w:p>
       <w:bookmarkStart w:id="0" w:name="_GoBack"/>
       <w:bookmarkEnd w:id="0"/>
     </w:p>
+    <w:p/>
+    <w:p/>
     <w:p/>
     <w:p/>
     <w:p/>

</xml_diff>

<commit_message>
data transformation pipeline implemented
</commit_message>
<xml_diff>
--- a/Research_Learning/Learning_Doc.docx
+++ b/Research_Learning/Learning_Doc.docx
@@ -1500,6 +1500,12 @@
       </w:r>
     </w:p>
     <w:p>
+      <w:r>
+        <w:t>We have completed the data validation pipeline and now we will create data transformation pipeline</w:t>
+      </w:r>
+      <w:r>
+        <w:t xml:space="preserve">. </w:t>
+      </w:r>
       <w:bookmarkStart w:id="0" w:name="_GoBack"/>
       <w:bookmarkEnd w:id="0"/>
       <w:r>

</xml_diff>

<commit_message>
model evaluation pipeline implemented
</commit_message>
<xml_diff>
--- a/Research_Learning/Learning_Doc.docx
+++ b/Research_Learning/Learning_Doc.docx
@@ -1504,10 +1504,18 @@
         <w:t>We have completed the data validation pipeline and now we will create data transformation pipeline</w:t>
       </w:r>
       <w:r>
-        <w:t xml:space="preserve">. </w:t>
-      </w:r>
+        <w:t>, model training and model evaluation pipelines</w:t>
+      </w:r>
+      <w:r>
+        <w:t>.</w:t>
+      </w:r>
+    </w:p>
+    <w:p>
       <w:bookmarkStart w:id="0" w:name="_GoBack"/>
       <w:bookmarkEnd w:id="0"/>
+      <w:r>
+        <w:t xml:space="preserve"> </w:t>
+      </w:r>
       <w:r>
         <w:t xml:space="preserve"> </w:t>
       </w:r>

</xml_diff>